<commit_message>
Updated SPMP for 7/23/21
</commit_message>
<xml_diff>
--- a/SPMP.docx
+++ b/SPMP.docx
@@ -1,6 +1,6 @@
 
 <file path=word/document.xml><?xml version="1.0" encoding="utf-8"?>
-<w:document xmlns:wpc="http://schemas.microsoft.com/office/word/2010/wordprocessingCanvas" xmlns:cx="http://schemas.microsoft.com/office/drawing/2014/chartex" xmlns:cx1="http://schemas.microsoft.com/office/drawing/2015/9/8/chartex" xmlns:cx2="http://schemas.microsoft.com/office/drawing/2015/10/21/chartex" xmlns:cx3="http://schemas.microsoft.com/office/drawing/2016/5/9/chartex" xmlns:cx4="http://schemas.microsoft.com/office/drawing/2016/5/10/chartex" xmlns:cx5="http://schemas.microsoft.com/office/drawing/2016/5/11/chartex" xmlns:cx6="http://schemas.microsoft.com/office/drawing/2016/5/12/chartex" xmlns:cx7="http://schemas.microsoft.com/office/drawing/2016/5/13/chartex" xmlns:cx8="http://schemas.microsoft.com/office/drawing/2016/5/14/chartex" xmlns:mc="http://schemas.openxmlformats.org/markup-compatibility/2006" xmlns:aink="http://schemas.microsoft.com/office/drawing/2016/ink" xmlns:am3d="http://schemas.microsoft.com/office/drawing/2017/model3d" xmlns:o="urn:schemas-microsoft-com:office:office" xmlns:r="http://schemas.openxmlformats.org/officeDocument/2006/relationships" xmlns:m="http://schemas.openxmlformats.org/officeDocument/2006/math" xmlns:v="urn:schemas-microsoft-com:vml" xmlns:wp14="http://schemas.microsoft.com/office/word/2010/wordprocessingDrawing" xmlns:wp="http://schemas.openxmlformats.org/drawingml/2006/wordprocessingDrawing" xmlns:w10="urn:schemas-microsoft-com:office:word" xmlns:w="http://schemas.openxmlformats.org/wordprocessingml/2006/main" xmlns:w14="http://schemas.microsoft.com/office/word/2010/wordml" xmlns:w15="http://schemas.microsoft.com/office/word/2012/wordml" xmlns:w16cex="http://schemas.microsoft.com/office/word/2018/wordml/cex" xmlns:w16cid="http://schemas.microsoft.com/office/word/2016/wordml/cid" xmlns:w16="http://schemas.microsoft.com/office/word/2018/wordml" xmlns:w16se="http://schemas.microsoft.com/office/word/2015/wordml/symex" xmlns:wpg="http://schemas.microsoft.com/office/word/2010/wordprocessingGroup" xmlns:wpi="http://schemas.microsoft.com/office/word/2010/wordprocessingInk" xmlns:wne="http://schemas.microsoft.com/office/word/2006/wordml" xmlns:wps="http://schemas.microsoft.com/office/word/2010/wordprocessingShape" mc:Ignorable="w14 w15 w16se w16cid w16 w16cex wp14">
+<w:document xmlns:wpc="http://schemas.microsoft.com/office/word/2010/wordprocessingCanvas" xmlns:cx="http://schemas.microsoft.com/office/drawing/2014/chartex" xmlns:cx1="http://schemas.microsoft.com/office/drawing/2015/9/8/chartex" xmlns:cx2="http://schemas.microsoft.com/office/drawing/2015/10/21/chartex" xmlns:cx3="http://schemas.microsoft.com/office/drawing/2016/5/9/chartex" xmlns:cx4="http://schemas.microsoft.com/office/drawing/2016/5/10/chartex" xmlns:cx5="http://schemas.microsoft.com/office/drawing/2016/5/11/chartex" xmlns:cx6="http://schemas.microsoft.com/office/drawing/2016/5/12/chartex" xmlns:cx7="http://schemas.microsoft.com/office/drawing/2016/5/13/chartex" xmlns:cx8="http://schemas.microsoft.com/office/drawing/2016/5/14/chartex" xmlns:mc="http://schemas.openxmlformats.org/markup-compatibility/2006" xmlns:aink="http://schemas.microsoft.com/office/drawing/2016/ink" xmlns:am3d="http://schemas.microsoft.com/office/drawing/2017/model3d" xmlns:o="urn:schemas-microsoft-com:office:office" xmlns:r="http://schemas.openxmlformats.org/officeDocument/2006/relationships" xmlns:m="http://schemas.openxmlformats.org/officeDocument/2006/math" xmlns:v="urn:schemas-microsoft-com:vml" xmlns:wp14="http://schemas.microsoft.com/office/word/2010/wordprocessingDrawing" xmlns:wp="http://schemas.openxmlformats.org/drawingml/2006/wordprocessingDrawing" xmlns:w10="urn:schemas-microsoft-com:office:word" xmlns:w="http://schemas.openxmlformats.org/wordprocessingml/2006/main" xmlns:w14="http://schemas.microsoft.com/office/word/2010/wordml" xmlns:w15="http://schemas.microsoft.com/office/word/2012/wordml" xmlns:w16cex="http://schemas.microsoft.com/office/word/2018/wordml/cex" xmlns:w16cid="http://schemas.microsoft.com/office/word/2016/wordml/cid" xmlns:w16="http://schemas.microsoft.com/office/word/2018/wordml" xmlns:w16sdtdh="http://schemas.microsoft.com/office/word/2020/wordml/sdtdatahash" xmlns:w16se="http://schemas.microsoft.com/office/word/2015/wordml/symex" xmlns:wpg="http://schemas.microsoft.com/office/word/2010/wordprocessingGroup" xmlns:wpi="http://schemas.microsoft.com/office/word/2010/wordprocessingInk" xmlns:wne="http://schemas.microsoft.com/office/word/2006/wordml" xmlns:wps="http://schemas.microsoft.com/office/word/2010/wordprocessingShape" mc:Ignorable="w14 w15 w16se w16cid w16 w16cex w16sdtdh wp14">
   <w:body>
     <w:p>
       <w:pPr>
@@ -148,7 +148,43 @@
           <w:sz w:val="40"/>
           <w:szCs w:val="40"/>
         </w:rPr>
-        <w:t>June 30, 2021</w:t>
+        <w:t>Ju</w:t>
+      </w:r>
+      <w:r>
+        <w:rPr>
+          <w:rFonts w:ascii="Times New Roman" w:eastAsia="Times New Roman" w:hAnsi="Times New Roman" w:cs="Times New Roman"/>
+          <w:color w:val="000000"/>
+          <w:sz w:val="40"/>
+          <w:szCs w:val="40"/>
+        </w:rPr>
+        <w:t>ly</w:t>
+      </w:r>
+      <w:r>
+        <w:rPr>
+          <w:rFonts w:ascii="Times New Roman" w:eastAsia="Times New Roman" w:hAnsi="Times New Roman" w:cs="Times New Roman"/>
+          <w:color w:val="000000"/>
+          <w:sz w:val="40"/>
+          <w:szCs w:val="40"/>
+        </w:rPr>
+        <w:t xml:space="preserve"> </w:t>
+      </w:r>
+      <w:r>
+        <w:rPr>
+          <w:rFonts w:ascii="Times New Roman" w:eastAsia="Times New Roman" w:hAnsi="Times New Roman" w:cs="Times New Roman"/>
+          <w:color w:val="000000"/>
+          <w:sz w:val="40"/>
+          <w:szCs w:val="40"/>
+        </w:rPr>
+        <w:t>2</w:t>
+      </w:r>
+      <w:r>
+        <w:rPr>
+          <w:rFonts w:ascii="Times New Roman" w:eastAsia="Times New Roman" w:hAnsi="Times New Roman" w:cs="Times New Roman"/>
+          <w:color w:val="000000"/>
+          <w:sz w:val="40"/>
+          <w:szCs w:val="40"/>
+        </w:rPr>
+        <w:t>3, 2021</w:t>
       </w:r>
     </w:p>
     <w:p>
@@ -2258,6 +2294,13 @@
         </w:rPr>
         <w:t>create customizable, engaging quizzes</w:t>
       </w:r>
+      <w:r>
+        <w:rPr>
+          <w:rFonts w:ascii="Times New Roman" w:eastAsia="Times New Roman" w:hAnsi="Times New Roman" w:cs="Times New Roman"/>
+          <w:color w:val="000000"/>
+        </w:rPr>
+        <w:t xml:space="preserve"> and surveys</w:t>
+      </w:r>
     </w:p>
     <w:p>
       <w:pPr>
@@ -2425,44 +2468,58 @@
       <w:pPr>
         <w:pStyle w:val="NormalWeb"/>
         <w:spacing w:before="0" w:beforeAutospacing="0" w:after="0" w:afterAutospacing="0" w:line="480" w:lineRule="auto"/>
-      </w:pPr>
-      <w:r>
-        <w:rPr>
-          <w:b/>
-          <w:bCs/>
-          <w:color w:val="000000"/>
-        </w:rPr>
-        <w:t>WP User Manager</w:t>
-      </w:r>
-      <w:r>
-        <w:rPr>
-          <w:color w:val="000000"/>
-        </w:rPr>
-        <w:t>:</w:t>
-      </w:r>
-      <w:r>
-        <w:rPr>
-          <w:color w:val="000000"/>
-        </w:rPr>
-        <w:t xml:space="preserve"> WordPress Plug-in that allows the</w:t>
-      </w:r>
-      <w:r>
-        <w:rPr>
-          <w:color w:val="000000"/>
-        </w:rPr>
-        <w:t xml:space="preserve"> creat</w:t>
-      </w:r>
-      <w:r>
-        <w:rPr>
-          <w:color w:val="000000"/>
-        </w:rPr>
-        <w:t xml:space="preserve">ion of </w:t>
-      </w:r>
-      <w:r>
-        <w:rPr>
-          <w:color w:val="000000"/>
-        </w:rPr>
-        <w:t>customizable user profiles together with custom user registration, login, password recovery and account customization forms to your WordPress website.</w:t>
+        <w:rPr>
+          <w:color w:val="000000"/>
+        </w:rPr>
+      </w:pPr>
+      <w:r>
+        <w:rPr>
+          <w:b/>
+          <w:bCs/>
+          <w:color w:val="000000"/>
+        </w:rPr>
+        <w:t>Ultimate Member</w:t>
+      </w:r>
+      <w:r>
+        <w:rPr>
+          <w:color w:val="000000"/>
+        </w:rPr>
+        <w:t>: WordPress Plug-in that allows the creation of customizable user profiles together with custom user registration, login, password recovery and account customization forms to your WordPress website.</w:t>
+      </w:r>
+    </w:p>
+    <w:p>
+      <w:pPr>
+        <w:pStyle w:val="NormalWeb"/>
+        <w:spacing w:before="0" w:beforeAutospacing="0" w:after="0" w:afterAutospacing="0" w:line="480" w:lineRule="auto"/>
+        <w:rPr>
+          <w:color w:val="000000"/>
+        </w:rPr>
+      </w:pPr>
+      <w:r>
+        <w:rPr>
+          <w:color w:val="000000"/>
+        </w:rPr>
+        <w:t>WooCommerce:</w:t>
+      </w:r>
+    </w:p>
+    <w:p>
+      <w:pPr>
+        <w:pStyle w:val="NormalWeb"/>
+        <w:spacing w:before="0" w:beforeAutospacing="0" w:after="0" w:afterAutospacing="0" w:line="480" w:lineRule="auto"/>
+      </w:pPr>
+      <w:proofErr w:type="spellStart"/>
+      <w:r>
+        <w:rPr>
+          <w:color w:val="000000"/>
+        </w:rPr>
+        <w:t>Dropshipping</w:t>
+      </w:r>
+      <w:proofErr w:type="spellEnd"/>
+      <w:r>
+        <w:rPr>
+          <w:color w:val="000000"/>
+        </w:rPr>
+        <w:t xml:space="preserve"> &amp; Affiliation with Amazon:</w:t>
       </w:r>
     </w:p>
     <w:p/>
@@ -2547,6 +2604,7 @@
         <w:spacing w:line="480" w:lineRule="auto"/>
         <w:rPr>
           <w:rFonts w:ascii="Times New Roman" w:eastAsia="Times New Roman" w:hAnsi="Times New Roman" w:cs="Times New Roman"/>
+          <w:color w:val="000000"/>
         </w:rPr>
       </w:pPr>
       <w:r>
@@ -2593,6 +2651,9 @@
         <w:spacing w:line="480" w:lineRule="auto"/>
         <w:rPr>
           <w:rFonts w:ascii="Times New Roman" w:eastAsia="Times New Roman" w:hAnsi="Times New Roman" w:cs="Times New Roman"/>
+          <w:b/>
+          <w:bCs/>
+          <w:color w:val="000000"/>
           <w:sz w:val="28"/>
           <w:szCs w:val="28"/>
         </w:rPr>
@@ -2606,7 +2667,7 @@
           <w:sz w:val="28"/>
           <w:szCs w:val="28"/>
         </w:rPr>
-        <w:t>2.3 Organizational Interfaces</w:t>
+        <w:t>2.2 Organizational Structure</w:t>
       </w:r>
     </w:p>
     <w:p>
@@ -2615,6 +2676,43 @@
         <w:spacing w:line="480" w:lineRule="auto"/>
         <w:rPr>
           <w:rFonts w:ascii="Times New Roman" w:eastAsia="Times New Roman" w:hAnsi="Times New Roman" w:cs="Times New Roman"/>
+        </w:rPr>
+      </w:pPr>
+      <w:r>
+        <w:rPr>
+          <w:rFonts w:ascii="Times New Roman" w:eastAsia="Times New Roman" w:hAnsi="Times New Roman" w:cs="Times New Roman"/>
+        </w:rPr>
+        <w:t>All development and testing for the project will be planned, conducted, and completed by me as the main developer and tester. This includes all necessary documentation and user interface development.</w:t>
+      </w:r>
+    </w:p>
+    <w:p>
+      <w:pPr>
+        <w:shd w:val="clear" w:color="auto" w:fill="FFFFFF"/>
+        <w:spacing w:line="480" w:lineRule="auto"/>
+        <w:rPr>
+          <w:rFonts w:ascii="Times New Roman" w:eastAsia="Times New Roman" w:hAnsi="Times New Roman" w:cs="Times New Roman"/>
+          <w:sz w:val="28"/>
+          <w:szCs w:val="28"/>
+        </w:rPr>
+      </w:pPr>
+      <w:r>
+        <w:rPr>
+          <w:rFonts w:ascii="Times New Roman" w:eastAsia="Times New Roman" w:hAnsi="Times New Roman" w:cs="Times New Roman"/>
+          <w:b/>
+          <w:bCs/>
+          <w:color w:val="000000"/>
+          <w:sz w:val="28"/>
+          <w:szCs w:val="28"/>
+        </w:rPr>
+        <w:t>2.3 Organizational Interfaces</w:t>
+      </w:r>
+    </w:p>
+    <w:p>
+      <w:pPr>
+        <w:shd w:val="clear" w:color="auto" w:fill="FFFFFF"/>
+        <w:spacing w:line="480" w:lineRule="auto"/>
+        <w:rPr>
+          <w:rFonts w:ascii="Times New Roman" w:eastAsia="Times New Roman" w:hAnsi="Times New Roman" w:cs="Times New Roman"/>
           <w:color w:val="000000"/>
         </w:rPr>
       </w:pPr>
@@ -2667,29 +2765,56 @@
           <w:rFonts w:ascii="Times New Roman" w:eastAsia="Times New Roman" w:hAnsi="Times New Roman" w:cs="Times New Roman"/>
           <w:color w:val="000000"/>
         </w:rPr>
-        <w:t xml:space="preserve"> WordPress </w:t>
-      </w:r>
-      <w:r>
-        <w:rPr>
-          <w:rFonts w:ascii="Times New Roman" w:eastAsia="Times New Roman" w:hAnsi="Times New Roman" w:cs="Times New Roman"/>
-          <w:color w:val="000000"/>
-        </w:rPr>
-        <w:t>Plug-ins (i.e., Quiz and Survey Master &amp; WP User Manager) as a means to add functionality to the site, and the Amazon Product Advertising API to display items listed on Amazon.com as an e-commerce storefront.</w:t>
-      </w:r>
-    </w:p>
-    <w:p>
-      <w:pPr>
-        <w:rPr>
-          <w:rFonts w:ascii="Times New Roman" w:eastAsia="Times New Roman" w:hAnsi="Times New Roman" w:cs="Times New Roman"/>
-          <w:color w:val="000000"/>
-        </w:rPr>
-      </w:pPr>
-      <w:r>
-        <w:rPr>
-          <w:rFonts w:ascii="Times New Roman" w:eastAsia="Times New Roman" w:hAnsi="Times New Roman" w:cs="Times New Roman"/>
-          <w:color w:val="000000"/>
-        </w:rPr>
-        <w:br w:type="page"/>
+        <w:t xml:space="preserve"> </w:t>
+      </w:r>
+      <w:r>
+        <w:rPr>
+          <w:rFonts w:ascii="Times New Roman" w:eastAsia="Times New Roman" w:hAnsi="Times New Roman" w:cs="Times New Roman"/>
+          <w:color w:val="000000"/>
+        </w:rPr>
+        <w:t xml:space="preserve">and </w:t>
+      </w:r>
+      <w:r>
+        <w:rPr>
+          <w:rFonts w:ascii="Times New Roman" w:eastAsia="Times New Roman" w:hAnsi="Times New Roman" w:cs="Times New Roman"/>
+          <w:color w:val="000000"/>
+        </w:rPr>
+        <w:t xml:space="preserve">WordPress </w:t>
+      </w:r>
+      <w:r>
+        <w:rPr>
+          <w:rFonts w:ascii="Times New Roman" w:eastAsia="Times New Roman" w:hAnsi="Times New Roman" w:cs="Times New Roman"/>
+          <w:color w:val="000000"/>
+        </w:rPr>
+        <w:t>Plug-</w:t>
+      </w:r>
+      <w:r>
+        <w:rPr>
+          <w:rFonts w:ascii="Times New Roman" w:eastAsia="Times New Roman" w:hAnsi="Times New Roman" w:cs="Times New Roman"/>
+          <w:color w:val="000000"/>
+        </w:rPr>
+        <w:t>ins</w:t>
+      </w:r>
+      <w:r>
+        <w:rPr>
+          <w:rFonts w:ascii="Times New Roman" w:eastAsia="Times New Roman" w:hAnsi="Times New Roman" w:cs="Times New Roman"/>
+          <w:color w:val="000000"/>
+        </w:rPr>
+        <w:t xml:space="preserve"> as a means to add functionality to the site</w:t>
+      </w:r>
+      <w:r>
+        <w:rPr>
+          <w:rFonts w:ascii="Times New Roman" w:eastAsia="Times New Roman" w:hAnsi="Times New Roman" w:cs="Times New Roman"/>
+          <w:color w:val="000000"/>
+        </w:rPr>
+        <w:t xml:space="preserve"> a</w:t>
+      </w:r>
+      <w:r>
+        <w:rPr>
+          <w:rFonts w:ascii="Times New Roman" w:eastAsia="Times New Roman" w:hAnsi="Times New Roman" w:cs="Times New Roman"/>
+          <w:color w:val="000000"/>
+        </w:rPr>
+        <w:t>nd to display items listed on Amazon.com as an e-commerce storefront.</w:t>
       </w:r>
     </w:p>
     <w:p>
@@ -2711,13 +2836,12 @@
           <w:sz w:val="28"/>
           <w:szCs w:val="28"/>
         </w:rPr>
-        <w:lastRenderedPageBreak/>
         <w:t>2.4 Project Responsibilities</w:t>
       </w:r>
     </w:p>
     <w:tbl>
       <w:tblPr>
-        <w:tblW w:w="0" w:type="auto"/>
+        <w:tblW w:w="8500" w:type="dxa"/>
         <w:jc w:val="center"/>
         <w:tblCellMar>
           <w:top w:w="15" w:type="dxa"/>
@@ -2728,16 +2852,17 @@
         <w:tblLook w:val="04A0" w:firstRow="1" w:lastRow="0" w:firstColumn="1" w:lastColumn="0" w:noHBand="0" w:noVBand="1"/>
       </w:tblPr>
       <w:tblGrid>
-        <w:gridCol w:w="3294"/>
-        <w:gridCol w:w="6056"/>
+        <w:gridCol w:w="3060"/>
+        <w:gridCol w:w="5440"/>
       </w:tblGrid>
       <w:tr>
         <w:trPr>
+          <w:trHeight w:val="190"/>
           <w:jc w:val="center"/>
         </w:trPr>
         <w:tc>
           <w:tcPr>
-            <w:tcW w:w="0" w:type="auto"/>
+            <w:tcW w:w="3060" w:type="dxa"/>
             <w:tcBorders>
               <w:top w:val="single" w:sz="4" w:space="0" w:color="000000"/>
               <w:left w:val="single" w:sz="4" w:space="0" w:color="000000"/>
@@ -2771,7 +2896,7 @@
         </w:tc>
         <w:tc>
           <w:tcPr>
-            <w:tcW w:w="0" w:type="auto"/>
+            <w:tcW w:w="5440" w:type="dxa"/>
             <w:tcBorders>
               <w:top w:val="single" w:sz="4" w:space="0" w:color="000000"/>
               <w:left w:val="single" w:sz="4" w:space="0" w:color="000000"/>
@@ -2806,11 +2931,12 @@
       </w:tr>
       <w:tr>
         <w:trPr>
+          <w:trHeight w:val="382"/>
           <w:jc w:val="center"/>
         </w:trPr>
         <w:tc>
           <w:tcPr>
-            <w:tcW w:w="0" w:type="auto"/>
+            <w:tcW w:w="3060" w:type="dxa"/>
             <w:tcBorders>
               <w:top w:val="single" w:sz="4" w:space="0" w:color="000000"/>
               <w:left w:val="single" w:sz="4" w:space="0" w:color="000000"/>
@@ -2835,8 +2961,6 @@
               <w:rPr>
                 <w:rFonts w:ascii="Times New Roman" w:eastAsia="Times New Roman" w:hAnsi="Times New Roman" w:cs="Times New Roman"/>
                 <w:color w:val="000000"/>
-                <w:sz w:val="28"/>
-                <w:szCs w:val="28"/>
               </w:rPr>
               <w:t>System Concept Development Phase</w:t>
             </w:r>
@@ -2844,7 +2968,7 @@
         </w:tc>
         <w:tc>
           <w:tcPr>
-            <w:tcW w:w="0" w:type="auto"/>
+            <w:tcW w:w="5440" w:type="dxa"/>
             <w:tcBorders>
               <w:top w:val="single" w:sz="4" w:space="0" w:color="000000"/>
               <w:left w:val="single" w:sz="4" w:space="0" w:color="000000"/>
@@ -2869,8 +2993,6 @@
               <w:rPr>
                 <w:rFonts w:ascii="Times New Roman" w:eastAsia="Times New Roman" w:hAnsi="Times New Roman" w:cs="Times New Roman"/>
                 <w:color w:val="000000"/>
-                <w:sz w:val="28"/>
-                <w:szCs w:val="28"/>
               </w:rPr>
               <w:t>Establish the vision for the project</w:t>
             </w:r>
@@ -2879,11 +3001,12 @@
       </w:tr>
       <w:tr>
         <w:trPr>
+          <w:trHeight w:val="372"/>
           <w:jc w:val="center"/>
         </w:trPr>
         <w:tc>
           <w:tcPr>
-            <w:tcW w:w="0" w:type="auto"/>
+            <w:tcW w:w="3060" w:type="dxa"/>
             <w:tcBorders>
               <w:top w:val="single" w:sz="4" w:space="0" w:color="000000"/>
               <w:left w:val="single" w:sz="4" w:space="0" w:color="000000"/>
@@ -2908,8 +3031,6 @@
               <w:rPr>
                 <w:rFonts w:ascii="Times New Roman" w:eastAsia="Times New Roman" w:hAnsi="Times New Roman" w:cs="Times New Roman"/>
                 <w:color w:val="000000"/>
-                <w:sz w:val="28"/>
-                <w:szCs w:val="28"/>
               </w:rPr>
               <w:t>Planning Phase</w:t>
             </w:r>
@@ -2917,7 +3038,7 @@
         </w:tc>
         <w:tc>
           <w:tcPr>
-            <w:tcW w:w="0" w:type="auto"/>
+            <w:tcW w:w="5440" w:type="dxa"/>
             <w:tcBorders>
               <w:top w:val="single" w:sz="4" w:space="0" w:color="000000"/>
               <w:left w:val="single" w:sz="4" w:space="0" w:color="000000"/>
@@ -2942,8 +3063,6 @@
               <w:rPr>
                 <w:rFonts w:ascii="Times New Roman" w:eastAsia="Times New Roman" w:hAnsi="Times New Roman" w:cs="Times New Roman"/>
                 <w:color w:val="000000"/>
-                <w:sz w:val="28"/>
-                <w:szCs w:val="28"/>
               </w:rPr>
               <w:t>Develop a plan to manage project, gather</w:t>
             </w:r>
@@ -2951,8 +3070,6 @@
               <w:rPr>
                 <w:rFonts w:ascii="Times New Roman" w:eastAsia="Times New Roman" w:hAnsi="Times New Roman" w:cs="Times New Roman"/>
                 <w:color w:val="000000"/>
-                <w:sz w:val="28"/>
-                <w:szCs w:val="28"/>
               </w:rPr>
               <w:t xml:space="preserve"> </w:t>
             </w:r>
@@ -2960,8 +3077,6 @@
               <w:rPr>
                 <w:rFonts w:ascii="Times New Roman" w:eastAsia="Times New Roman" w:hAnsi="Times New Roman" w:cs="Times New Roman"/>
                 <w:color w:val="000000"/>
-                <w:sz w:val="28"/>
-                <w:szCs w:val="28"/>
               </w:rPr>
               <w:t xml:space="preserve">requirements, and document </w:t>
             </w:r>
@@ -2969,8 +3084,6 @@
               <w:rPr>
                 <w:rFonts w:ascii="Times New Roman" w:eastAsia="Times New Roman" w:hAnsi="Times New Roman" w:cs="Times New Roman"/>
                 <w:color w:val="000000"/>
-                <w:sz w:val="28"/>
-                <w:szCs w:val="28"/>
               </w:rPr>
               <w:t>a</w:t>
             </w:r>
@@ -2978,8 +3091,6 @@
               <w:rPr>
                 <w:rFonts w:ascii="Times New Roman" w:eastAsia="Times New Roman" w:hAnsi="Times New Roman" w:cs="Times New Roman"/>
                 <w:color w:val="000000"/>
-                <w:sz w:val="28"/>
-                <w:szCs w:val="28"/>
               </w:rPr>
               <w:t xml:space="preserve"> plan.</w:t>
             </w:r>
@@ -2988,11 +3099,12 @@
       </w:tr>
       <w:tr>
         <w:trPr>
+          <w:trHeight w:val="382"/>
           <w:jc w:val="center"/>
         </w:trPr>
         <w:tc>
           <w:tcPr>
-            <w:tcW w:w="0" w:type="auto"/>
+            <w:tcW w:w="3060" w:type="dxa"/>
             <w:tcBorders>
               <w:top w:val="single" w:sz="4" w:space="0" w:color="000000"/>
               <w:left w:val="single" w:sz="4" w:space="0" w:color="000000"/>
@@ -3017,8 +3129,6 @@
               <w:rPr>
                 <w:rFonts w:ascii="Times New Roman" w:eastAsia="Times New Roman" w:hAnsi="Times New Roman" w:cs="Times New Roman"/>
                 <w:color w:val="000000"/>
-                <w:sz w:val="28"/>
-                <w:szCs w:val="28"/>
               </w:rPr>
               <w:t>Requirements Analysis Phase</w:t>
             </w:r>
@@ -3026,7 +3136,7 @@
         </w:tc>
         <w:tc>
           <w:tcPr>
-            <w:tcW w:w="0" w:type="auto"/>
+            <w:tcW w:w="5440" w:type="dxa"/>
             <w:tcBorders>
               <w:top w:val="single" w:sz="4" w:space="0" w:color="000000"/>
               <w:left w:val="single" w:sz="4" w:space="0" w:color="000000"/>
@@ -3051,8 +3161,6 @@
               <w:rPr>
                 <w:rFonts w:ascii="Times New Roman" w:eastAsia="Times New Roman" w:hAnsi="Times New Roman" w:cs="Times New Roman"/>
                 <w:color w:val="000000"/>
-                <w:sz w:val="28"/>
-                <w:szCs w:val="28"/>
               </w:rPr>
               <w:t>Analyze user needs and requirement specifications. </w:t>
             </w:r>
@@ -3061,11 +3169,12 @@
       </w:tr>
       <w:tr>
         <w:trPr>
+          <w:trHeight w:val="382"/>
           <w:jc w:val="center"/>
         </w:trPr>
         <w:tc>
           <w:tcPr>
-            <w:tcW w:w="0" w:type="auto"/>
+            <w:tcW w:w="3060" w:type="dxa"/>
             <w:tcBorders>
               <w:top w:val="single" w:sz="4" w:space="0" w:color="000000"/>
               <w:left w:val="single" w:sz="4" w:space="0" w:color="000000"/>
@@ -3090,8 +3199,6 @@
               <w:rPr>
                 <w:rFonts w:ascii="Times New Roman" w:eastAsia="Times New Roman" w:hAnsi="Times New Roman" w:cs="Times New Roman"/>
                 <w:color w:val="000000"/>
-                <w:sz w:val="28"/>
-                <w:szCs w:val="28"/>
               </w:rPr>
               <w:t>Design Phase</w:t>
             </w:r>
@@ -3099,7 +3206,7 @@
         </w:tc>
         <w:tc>
           <w:tcPr>
-            <w:tcW w:w="0" w:type="auto"/>
+            <w:tcW w:w="5440" w:type="dxa"/>
             <w:tcBorders>
               <w:top w:val="single" w:sz="4" w:space="0" w:color="000000"/>
               <w:left w:val="single" w:sz="4" w:space="0" w:color="000000"/>
@@ -3124,8 +3231,6 @@
               <w:rPr>
                 <w:rFonts w:ascii="Times New Roman" w:eastAsia="Times New Roman" w:hAnsi="Times New Roman" w:cs="Times New Roman"/>
                 <w:color w:val="000000"/>
-                <w:sz w:val="28"/>
-                <w:szCs w:val="28"/>
               </w:rPr>
               <w:t xml:space="preserve">Transform requirements into </w:t>
             </w:r>
@@ -3133,8 +3238,6 @@
               <w:rPr>
                 <w:rFonts w:ascii="Times New Roman" w:eastAsia="Times New Roman" w:hAnsi="Times New Roman" w:cs="Times New Roman"/>
                 <w:color w:val="000000"/>
-                <w:sz w:val="28"/>
-                <w:szCs w:val="28"/>
               </w:rPr>
               <w:t xml:space="preserve">a </w:t>
             </w:r>
@@ -3142,8 +3245,6 @@
               <w:rPr>
                 <w:rFonts w:ascii="Times New Roman" w:eastAsia="Times New Roman" w:hAnsi="Times New Roman" w:cs="Times New Roman"/>
                 <w:color w:val="000000"/>
-                <w:sz w:val="28"/>
-                <w:szCs w:val="28"/>
               </w:rPr>
               <w:t>software design documentation.</w:t>
             </w:r>
@@ -3152,11 +3253,82 @@
       </w:tr>
       <w:tr>
         <w:trPr>
+          <w:trHeight w:val="382"/>
           <w:jc w:val="center"/>
         </w:trPr>
         <w:tc>
           <w:tcPr>
-            <w:tcW w:w="0" w:type="auto"/>
+            <w:tcW w:w="3060" w:type="dxa"/>
+            <w:tcBorders>
+              <w:top w:val="single" w:sz="4" w:space="0" w:color="000000"/>
+              <w:left w:val="single" w:sz="4" w:space="0" w:color="000000"/>
+              <w:bottom w:val="single" w:sz="4" w:space="0" w:color="000000"/>
+              <w:right w:val="single" w:sz="4" w:space="0" w:color="000000"/>
+            </w:tcBorders>
+            <w:tcMar>
+              <w:top w:w="0" w:type="dxa"/>
+              <w:left w:w="108" w:type="dxa"/>
+              <w:bottom w:w="0" w:type="dxa"/>
+              <w:right w:w="108" w:type="dxa"/>
+            </w:tcMar>
+          </w:tcPr>
+          <w:p>
+            <w:pPr>
+              <w:rPr>
+                <w:rFonts w:ascii="Times New Roman" w:eastAsia="Times New Roman" w:hAnsi="Times New Roman" w:cs="Times New Roman"/>
+                <w:color w:val="000000"/>
+              </w:rPr>
+            </w:pPr>
+            <w:r>
+              <w:rPr>
+                <w:rFonts w:ascii="Times New Roman" w:eastAsia="Times New Roman" w:hAnsi="Times New Roman" w:cs="Times New Roman"/>
+                <w:color w:val="000000"/>
+              </w:rPr>
+              <w:t>Implementation</w:t>
+            </w:r>
+          </w:p>
+        </w:tc>
+        <w:tc>
+          <w:tcPr>
+            <w:tcW w:w="5440" w:type="dxa"/>
+            <w:tcBorders>
+              <w:top w:val="single" w:sz="4" w:space="0" w:color="000000"/>
+              <w:left w:val="single" w:sz="4" w:space="0" w:color="000000"/>
+              <w:bottom w:val="single" w:sz="4" w:space="0" w:color="000000"/>
+              <w:right w:val="single" w:sz="4" w:space="0" w:color="000000"/>
+            </w:tcBorders>
+            <w:tcMar>
+              <w:top w:w="0" w:type="dxa"/>
+              <w:left w:w="108" w:type="dxa"/>
+              <w:bottom w:w="0" w:type="dxa"/>
+              <w:right w:w="108" w:type="dxa"/>
+            </w:tcMar>
+          </w:tcPr>
+          <w:p>
+            <w:pPr>
+              <w:rPr>
+                <w:rFonts w:ascii="Times New Roman" w:eastAsia="Times New Roman" w:hAnsi="Times New Roman" w:cs="Times New Roman"/>
+                <w:color w:val="000000"/>
+              </w:rPr>
+            </w:pPr>
+            <w:r>
+              <w:rPr>
+                <w:rFonts w:ascii="Times New Roman" w:eastAsia="Times New Roman" w:hAnsi="Times New Roman" w:cs="Times New Roman"/>
+                <w:color w:val="000000"/>
+              </w:rPr>
+              <w:t>Develop the website</w:t>
+            </w:r>
+          </w:p>
+        </w:tc>
+      </w:tr>
+      <w:tr>
+        <w:trPr>
+          <w:trHeight w:val="382"/>
+          <w:jc w:val="center"/>
+        </w:trPr>
+        <w:tc>
+          <w:tcPr>
+            <w:tcW w:w="3060" w:type="dxa"/>
             <w:tcBorders>
               <w:top w:val="single" w:sz="4" w:space="0" w:color="000000"/>
               <w:left w:val="single" w:sz="4" w:space="0" w:color="000000"/>
@@ -3181,8 +3353,6 @@
               <w:rPr>
                 <w:rFonts w:ascii="Times New Roman" w:eastAsia="Times New Roman" w:hAnsi="Times New Roman" w:cs="Times New Roman"/>
                 <w:color w:val="000000"/>
-                <w:sz w:val="28"/>
-                <w:szCs w:val="28"/>
               </w:rPr>
               <w:t>Integration and Testing</w:t>
             </w:r>
@@ -3190,7 +3360,7 @@
         </w:tc>
         <w:tc>
           <w:tcPr>
-            <w:tcW w:w="0" w:type="auto"/>
+            <w:tcW w:w="5440" w:type="dxa"/>
             <w:tcBorders>
               <w:top w:val="single" w:sz="4" w:space="0" w:color="000000"/>
               <w:left w:val="single" w:sz="4" w:space="0" w:color="000000"/>
@@ -3215,8 +3385,6 @@
               <w:rPr>
                 <w:rFonts w:ascii="Times New Roman" w:eastAsia="Times New Roman" w:hAnsi="Times New Roman" w:cs="Times New Roman"/>
                 <w:color w:val="000000"/>
-                <w:sz w:val="28"/>
-                <w:szCs w:val="28"/>
               </w:rPr>
               <w:t>Demonstrate that the developed system meets all requirements.</w:t>
             </w:r>
@@ -3225,11 +3393,12 @@
       </w:tr>
       <w:tr>
         <w:trPr>
+          <w:trHeight w:val="180"/>
           <w:jc w:val="center"/>
         </w:trPr>
         <w:tc>
           <w:tcPr>
-            <w:tcW w:w="0" w:type="auto"/>
+            <w:tcW w:w="3060" w:type="dxa"/>
             <w:tcBorders>
               <w:top w:val="single" w:sz="4" w:space="0" w:color="000000"/>
               <w:left w:val="single" w:sz="4" w:space="0" w:color="000000"/>
@@ -3254,8 +3423,6 @@
               <w:rPr>
                 <w:rFonts w:ascii="Times New Roman" w:eastAsia="Times New Roman" w:hAnsi="Times New Roman" w:cs="Times New Roman"/>
                 <w:color w:val="000000"/>
-                <w:sz w:val="28"/>
-                <w:szCs w:val="28"/>
               </w:rPr>
               <w:t>Present</w:t>
             </w:r>
@@ -3263,8 +3430,6 @@
               <w:rPr>
                 <w:rFonts w:ascii="Times New Roman" w:eastAsia="Times New Roman" w:hAnsi="Times New Roman" w:cs="Times New Roman"/>
                 <w:color w:val="000000"/>
-                <w:sz w:val="28"/>
-                <w:szCs w:val="28"/>
               </w:rPr>
               <w:t>ation</w:t>
             </w:r>
@@ -3272,7 +3437,7 @@
         </w:tc>
         <w:tc>
           <w:tcPr>
-            <w:tcW w:w="0" w:type="auto"/>
+            <w:tcW w:w="5440" w:type="dxa"/>
             <w:tcBorders>
               <w:top w:val="single" w:sz="4" w:space="0" w:color="000000"/>
               <w:left w:val="single" w:sz="4" w:space="0" w:color="000000"/>
@@ -3297,8 +3462,6 @@
               <w:rPr>
                 <w:rFonts w:ascii="Times New Roman" w:eastAsia="Times New Roman" w:hAnsi="Times New Roman" w:cs="Times New Roman"/>
                 <w:color w:val="000000"/>
-                <w:sz w:val="28"/>
-                <w:szCs w:val="28"/>
               </w:rPr>
               <w:t>Present complete</w:t>
             </w:r>
@@ -3306,8 +3469,6 @@
               <w:rPr>
                 <w:rFonts w:ascii="Times New Roman" w:eastAsia="Times New Roman" w:hAnsi="Times New Roman" w:cs="Times New Roman"/>
                 <w:color w:val="000000"/>
-                <w:sz w:val="28"/>
-                <w:szCs w:val="28"/>
               </w:rPr>
               <w:t>d</w:t>
             </w:r>
@@ -3315,8 +3476,6 @@
               <w:rPr>
                 <w:rFonts w:ascii="Times New Roman" w:eastAsia="Times New Roman" w:hAnsi="Times New Roman" w:cs="Times New Roman"/>
                 <w:color w:val="000000"/>
-                <w:sz w:val="28"/>
-                <w:szCs w:val="28"/>
               </w:rPr>
               <w:t xml:space="preserve"> </w:t>
             </w:r>
@@ -3324,8 +3483,6 @@
               <w:rPr>
                 <w:rFonts w:ascii="Times New Roman" w:eastAsia="Times New Roman" w:hAnsi="Times New Roman" w:cs="Times New Roman"/>
                 <w:color w:val="000000"/>
-                <w:sz w:val="28"/>
-                <w:szCs w:val="28"/>
               </w:rPr>
               <w:t>functional</w:t>
             </w:r>
@@ -3333,8 +3490,6 @@
               <w:rPr>
                 <w:rFonts w:ascii="Times New Roman" w:eastAsia="Times New Roman" w:hAnsi="Times New Roman" w:cs="Times New Roman"/>
                 <w:color w:val="000000"/>
-                <w:sz w:val="28"/>
-                <w:szCs w:val="28"/>
               </w:rPr>
               <w:t xml:space="preserve"> project. </w:t>
             </w:r>
@@ -3346,52 +3501,27 @@
       <w:pPr>
         <w:rPr>
           <w:rFonts w:ascii="Times New Roman" w:eastAsia="Times New Roman" w:hAnsi="Times New Roman" w:cs="Times New Roman"/>
-        </w:rPr>
-      </w:pPr>
-    </w:p>
-    <w:p>
-      <w:pPr>
-        <w:rPr>
-          <w:rFonts w:ascii="Times New Roman" w:eastAsia="Times New Roman" w:hAnsi="Times New Roman" w:cs="Times New Roman"/>
           <w:sz w:val="28"/>
           <w:szCs w:val="28"/>
         </w:rPr>
       </w:pPr>
-      <w:r>
+    </w:p>
+    <w:p>
+      <w:pPr>
         <w:rPr>
           <w:rFonts w:ascii="Times New Roman" w:eastAsia="Times New Roman" w:hAnsi="Times New Roman" w:cs="Times New Roman"/>
           <w:sz w:val="28"/>
           <w:szCs w:val="28"/>
         </w:rPr>
+      </w:pPr>
+      <w:r>
+        <w:rPr>
+          <w:rFonts w:ascii="Times New Roman" w:eastAsia="Times New Roman" w:hAnsi="Times New Roman" w:cs="Times New Roman"/>
+          <w:sz w:val="28"/>
+          <w:szCs w:val="28"/>
+        </w:rPr>
         <w:t>All phases will be completed by me.</w:t>
       </w:r>
-    </w:p>
-    <w:p>
-      <w:pPr>
-        <w:rPr>
-          <w:rFonts w:ascii="Times New Roman" w:eastAsia="Times New Roman" w:hAnsi="Times New Roman" w:cs="Times New Roman"/>
-        </w:rPr>
-      </w:pPr>
-      <w:r>
-        <w:rPr>
-          <w:rFonts w:ascii="Times New Roman" w:eastAsia="Times New Roman" w:hAnsi="Times New Roman" w:cs="Times New Roman"/>
-        </w:rPr>
-        <w:br w:type="page"/>
-      </w:r>
-    </w:p>
-    <w:p>
-      <w:pPr>
-        <w:rPr>
-          <w:rFonts w:ascii="Times New Roman" w:eastAsia="Times New Roman" w:hAnsi="Times New Roman" w:cs="Times New Roman"/>
-        </w:rPr>
-      </w:pPr>
-    </w:p>
-    <w:p>
-      <w:pPr>
-        <w:rPr>
-          <w:rFonts w:ascii="Times New Roman" w:eastAsia="Times New Roman" w:hAnsi="Times New Roman" w:cs="Times New Roman"/>
-        </w:rPr>
-      </w:pPr>
     </w:p>
     <w:p>
       <w:pPr>
@@ -3418,6 +3548,7 @@
           <w:sz w:val="32"/>
           <w:szCs w:val="32"/>
         </w:rPr>
+        <w:lastRenderedPageBreak/>
         <w:t>Managerial Process</w:t>
       </w:r>
     </w:p>
@@ -4062,7 +4193,28 @@
           <w:rFonts w:ascii="Times New Roman" w:eastAsia="Times New Roman" w:hAnsi="Times New Roman" w:cs="Times New Roman"/>
           <w:color w:val="000000"/>
         </w:rPr>
-        <w:t>Run Backups</w:t>
+        <w:t xml:space="preserve">Run </w:t>
+      </w:r>
+      <w:r>
+        <w:rPr>
+          <w:rFonts w:ascii="Times New Roman" w:eastAsia="Times New Roman" w:hAnsi="Times New Roman" w:cs="Times New Roman"/>
+          <w:color w:val="000000"/>
+        </w:rPr>
+        <w:t>b</w:t>
+      </w:r>
+      <w:r>
+        <w:rPr>
+          <w:rFonts w:ascii="Times New Roman" w:eastAsia="Times New Roman" w:hAnsi="Times New Roman" w:cs="Times New Roman"/>
+          <w:color w:val="000000"/>
+        </w:rPr>
+        <w:t>ackups</w:t>
+      </w:r>
+      <w:r>
+        <w:rPr>
+          <w:rFonts w:ascii="Times New Roman" w:eastAsia="Times New Roman" w:hAnsi="Times New Roman" w:cs="Times New Roman"/>
+          <w:color w:val="000000"/>
+        </w:rPr>
+        <w:t xml:space="preserve"> automatically, push code and documents to GitHub repo</w:t>
       </w:r>
     </w:p>
     <w:p>
@@ -4078,7 +4230,14 @@
           <w:rFonts w:ascii="Times New Roman" w:eastAsia="Times New Roman" w:hAnsi="Times New Roman" w:cs="Times New Roman"/>
           <w:color w:val="000000"/>
         </w:rPr>
-        <w:t>Correction: Use latest backups to recover the most recent version. </w:t>
+        <w:t>Correction: Use latest backups to recover the most recent version</w:t>
+      </w:r>
+      <w:r>
+        <w:rPr>
+          <w:rFonts w:ascii="Times New Roman" w:eastAsia="Times New Roman" w:hAnsi="Times New Roman" w:cs="Times New Roman"/>
+          <w:color w:val="000000"/>
+        </w:rPr>
+        <w:t xml:space="preserve"> of website</w:t>
       </w:r>
     </w:p>
     <w:p>
@@ -4249,23 +4408,7 @@
     </w:p>
     <w:p>
       <w:pPr>
-        <w:rPr>
-          <w:rFonts w:ascii="Times New Roman" w:eastAsia="Times New Roman" w:hAnsi="Times New Roman" w:cs="Times New Roman"/>
-          <w:color w:val="000000"/>
-        </w:rPr>
-      </w:pPr>
-      <w:r>
-        <w:rPr>
-          <w:rFonts w:ascii="Times New Roman" w:eastAsia="Times New Roman" w:hAnsi="Times New Roman" w:cs="Times New Roman"/>
-          <w:color w:val="000000"/>
-        </w:rPr>
-        <w:br w:type="page"/>
-      </w:r>
-    </w:p>
-    <w:p>
-      <w:pPr>
         <w:spacing w:line="480" w:lineRule="auto"/>
-        <w:ind w:left="1440"/>
         <w:rPr>
           <w:rFonts w:ascii="Times New Roman" w:eastAsia="Times New Roman" w:hAnsi="Times New Roman" w:cs="Times New Roman"/>
           <w:color w:val="000000"/>
@@ -4307,56 +4450,23 @@
     </w:p>
     <w:p>
       <w:pPr>
-        <w:spacing w:line="480" w:lineRule="auto"/>
-        <w:rPr>
-          <w:rFonts w:ascii="Times New Roman" w:eastAsia="Times New Roman" w:hAnsi="Times New Roman" w:cs="Times New Roman"/>
-        </w:rPr>
-      </w:pPr>
-      <w:r>
-        <w:rPr>
-          <w:rFonts w:ascii="Times New Roman" w:eastAsia="Times New Roman" w:hAnsi="Times New Roman" w:cs="Times New Roman"/>
-          <w:color w:val="000000"/>
-        </w:rPr>
-        <w:t>Every Thursday starting July 1</w:t>
-      </w:r>
-      <w:r>
-        <w:rPr>
-          <w:rFonts w:ascii="Times New Roman" w:eastAsia="Times New Roman" w:hAnsi="Times New Roman" w:cs="Times New Roman"/>
-          <w:color w:val="000000"/>
-          <w:sz w:val="14"/>
-          <w:szCs w:val="14"/>
-          <w:vertAlign w:val="superscript"/>
-        </w:rPr>
-        <w:t>st</w:t>
-      </w:r>
-      <w:r>
-        <w:rPr>
-          <w:rFonts w:ascii="Times New Roman" w:eastAsia="Times New Roman" w:hAnsi="Times New Roman" w:cs="Times New Roman"/>
-          <w:color w:val="000000"/>
-        </w:rPr>
-        <w:t xml:space="preserve"> there will be weekly status updates on the progress of the website</w:t>
-      </w:r>
-      <w:r>
-        <w:rPr>
-          <w:rFonts w:ascii="Times New Roman" w:eastAsia="Times New Roman" w:hAnsi="Times New Roman" w:cs="Times New Roman"/>
-          <w:color w:val="000000"/>
-        </w:rPr>
-        <w:t xml:space="preserve"> which will be reflected in</w:t>
-      </w:r>
-      <w:r>
-        <w:rPr>
-          <w:rFonts w:ascii="Times New Roman" w:eastAsia="Times New Roman" w:hAnsi="Times New Roman" w:cs="Times New Roman"/>
-          <w:color w:val="000000"/>
-        </w:rPr>
-        <w:t xml:space="preserve"> the Gantt chart timeline as well.</w:t>
-      </w:r>
-    </w:p>
-    <w:p>
-      <w:pPr>
-        <w:rPr>
-          <w:rFonts w:ascii="Times New Roman" w:eastAsia="Times New Roman" w:hAnsi="Times New Roman" w:cs="Times New Roman"/>
-        </w:rPr>
-      </w:pPr>
+        <w:rPr>
+          <w:rFonts w:ascii="Times New Roman" w:eastAsia="Times New Roman" w:hAnsi="Times New Roman" w:cs="Times New Roman"/>
+        </w:rPr>
+      </w:pPr>
+      <w:r>
+        <w:rPr>
+          <w:rFonts w:ascii="Times New Roman" w:eastAsia="Times New Roman" w:hAnsi="Times New Roman" w:cs="Times New Roman"/>
+          <w:color w:val="000000"/>
+        </w:rPr>
+        <w:t xml:space="preserve">GitHub generates documentation for each deliverable up to date of the final submissions. Error logging will keep track of code and notify if issues arise through the process. </w:t>
+      </w:r>
+      <w:r>
+        <w:rPr>
+          <w:rFonts w:ascii="Times New Roman" w:eastAsia="Times New Roman" w:hAnsi="Times New Roman" w:cs="Times New Roman"/>
+        </w:rPr>
+        <w:br w:type="page"/>
+      </w:r>
     </w:p>
     <w:p>
       <w:pPr>
@@ -4377,6 +4487,7 @@
           <w:sz w:val="32"/>
           <w:szCs w:val="32"/>
         </w:rPr>
+        <w:lastRenderedPageBreak/>
         <w:t>4</w:t>
       </w:r>
       <w:r>
@@ -4439,27 +4550,6 @@
       <w:pPr>
         <w:numPr>
           <w:ilvl w:val="0"/>
-          <w:numId w:val="10"/>
-        </w:numPr>
-        <w:spacing w:line="480" w:lineRule="auto"/>
-        <w:textAlignment w:val="baseline"/>
-        <w:rPr>
-          <w:rFonts w:ascii="Times New Roman" w:eastAsia="Times New Roman" w:hAnsi="Times New Roman" w:cs="Times New Roman"/>
-          <w:color w:val="000000"/>
-        </w:rPr>
-      </w:pPr>
-      <w:r>
-        <w:rPr>
-          <w:rFonts w:ascii="Times New Roman" w:eastAsia="Times New Roman" w:hAnsi="Times New Roman" w:cs="Times New Roman"/>
-          <w:color w:val="000000"/>
-        </w:rPr>
-        <w:t>Web Hosting</w:t>
-      </w:r>
-    </w:p>
-    <w:p>
-      <w:pPr>
-        <w:numPr>
-          <w:ilvl w:val="1"/>
           <w:numId w:val="11"/>
         </w:numPr>
         <w:spacing w:line="480" w:lineRule="auto"/>
@@ -4476,11 +4566,18 @@
         </w:rPr>
         <w:t>WordPress</w:t>
       </w:r>
+      <w:r>
+        <w:rPr>
+          <w:rFonts w:ascii="Times New Roman" w:eastAsia="Times New Roman" w:hAnsi="Times New Roman" w:cs="Times New Roman"/>
+          <w:color w:val="000000"/>
+        </w:rPr>
+        <w:t>.org</w:t>
+      </w:r>
     </w:p>
     <w:p>
       <w:pPr>
         <w:numPr>
-          <w:ilvl w:val="1"/>
+          <w:ilvl w:val="0"/>
           <w:numId w:val="11"/>
         </w:numPr>
         <w:spacing w:line="480" w:lineRule="auto"/>
@@ -4503,7 +4600,7 @@
     <w:p>
       <w:pPr>
         <w:numPr>
-          <w:ilvl w:val="1"/>
+          <w:ilvl w:val="0"/>
           <w:numId w:val="11"/>
         </w:numPr>
         <w:spacing w:line="480" w:lineRule="auto"/>
@@ -4513,12 +4610,63 @@
           <w:color w:val="000000"/>
         </w:rPr>
       </w:pPr>
-      <w:r>
-        <w:rPr>
-          <w:rFonts w:ascii="Times New Roman" w:eastAsia="Times New Roman" w:hAnsi="Times New Roman" w:cs="Times New Roman"/>
-          <w:color w:val="000000"/>
-        </w:rPr>
-        <w:t>Quiz And Survey Master</w:t>
+      <w:proofErr w:type="spellStart"/>
+      <w:r>
+        <w:rPr>
+          <w:rFonts w:ascii="Times New Roman" w:eastAsia="Times New Roman" w:hAnsi="Times New Roman" w:cs="Times New Roman"/>
+          <w:color w:val="000000"/>
+        </w:rPr>
+        <w:t>Dropshipping</w:t>
+      </w:r>
+      <w:proofErr w:type="spellEnd"/>
+      <w:r>
+        <w:rPr>
+          <w:rFonts w:ascii="Times New Roman" w:eastAsia="Times New Roman" w:hAnsi="Times New Roman" w:cs="Times New Roman"/>
+          <w:color w:val="000000"/>
+        </w:rPr>
+        <w:t xml:space="preserve"> &amp; Affiliation with Amazon (WP Amazon Shop) plug-in</w:t>
+      </w:r>
+    </w:p>
+    <w:p>
+      <w:pPr>
+        <w:numPr>
+          <w:ilvl w:val="0"/>
+          <w:numId w:val="11"/>
+        </w:numPr>
+        <w:spacing w:line="480" w:lineRule="auto"/>
+        <w:textAlignment w:val="baseline"/>
+        <w:rPr>
+          <w:rFonts w:ascii="Times New Roman" w:eastAsia="Times New Roman" w:hAnsi="Times New Roman" w:cs="Times New Roman"/>
+          <w:color w:val="000000"/>
+        </w:rPr>
+      </w:pPr>
+      <w:r>
+        <w:rPr>
+          <w:rFonts w:ascii="Times New Roman" w:eastAsia="Times New Roman" w:hAnsi="Times New Roman" w:cs="Times New Roman"/>
+          <w:color w:val="000000"/>
+        </w:rPr>
+        <w:t>Ultimate Member plug-in</w:t>
+      </w:r>
+    </w:p>
+    <w:p>
+      <w:pPr>
+        <w:numPr>
+          <w:ilvl w:val="0"/>
+          <w:numId w:val="11"/>
+        </w:numPr>
+        <w:spacing w:line="480" w:lineRule="auto"/>
+        <w:textAlignment w:val="baseline"/>
+        <w:rPr>
+          <w:rFonts w:ascii="Times New Roman" w:eastAsia="Times New Roman" w:hAnsi="Times New Roman" w:cs="Times New Roman"/>
+          <w:color w:val="000000"/>
+        </w:rPr>
+      </w:pPr>
+      <w:r>
+        <w:rPr>
+          <w:rFonts w:ascii="Times New Roman" w:eastAsia="Times New Roman" w:hAnsi="Times New Roman" w:cs="Times New Roman"/>
+          <w:color w:val="000000"/>
+        </w:rPr>
+        <w:t>WooCommerce plug-in</w:t>
       </w:r>
     </w:p>
     <w:p>
@@ -4543,6 +4691,15 @@
     </w:p>
     <w:p>
       <w:pPr>
+        <w:textAlignment w:val="baseline"/>
+        <w:rPr>
+          <w:rFonts w:ascii="Times New Roman" w:eastAsia="Times New Roman" w:hAnsi="Times New Roman" w:cs="Times New Roman"/>
+          <w:color w:val="000000"/>
+        </w:rPr>
+      </w:pPr>
+    </w:p>
+    <w:p>
+      <w:pPr>
         <w:numPr>
           <w:ilvl w:val="0"/>
           <w:numId w:val="11"/>
@@ -4613,7 +4770,7 @@
           <w:rFonts w:ascii="Times New Roman" w:eastAsia="Times New Roman" w:hAnsi="Times New Roman" w:cs="Times New Roman"/>
           <w:color w:val="000000"/>
         </w:rPr>
-        <w:t>Excel will be used for the Gantt chart. Microsoft Word will be used for the WBS. SPMP, Milestone Report, and all other deliverables. GitHub will be used for the repository</w:t>
+        <w:t>Excel will be used for the Gantt chart. Microsoft Word will be used for the SPMP, Milestone Report, and all other deliverables. GitHub will be used for the repository</w:t>
       </w:r>
       <w:r>
         <w:rPr>
@@ -4627,7 +4784,7 @@
           <w:rFonts w:ascii="Times New Roman" w:eastAsia="Times New Roman" w:hAnsi="Times New Roman" w:cs="Times New Roman"/>
           <w:color w:val="000000"/>
         </w:rPr>
-        <w:t>.</w:t>
+        <w:t xml:space="preserve"> as the development of the site progresses.</w:t>
       </w:r>
     </w:p>
     <w:p>
@@ -4754,15 +4911,7 @@
           <w:rFonts w:ascii="Times New Roman" w:eastAsia="Times New Roman" w:hAnsi="Times New Roman" w:cs="Times New Roman"/>
           <w:color w:val="000000"/>
         </w:rPr>
-        <w:t xml:space="preserve">The quality assurance of the website will continuously and keenly be assessed throughout the design and implementation processes of our website.. Each feature added will be evaluated on its functionality, reliability, usability, efficiency, and </w:t>
-      </w:r>
-      <w:r>
-        <w:rPr>
-          <w:rFonts w:ascii="Times New Roman" w:eastAsia="Times New Roman" w:hAnsi="Times New Roman" w:cs="Times New Roman"/>
-          <w:color w:val="000000"/>
-        </w:rPr>
-        <w:lastRenderedPageBreak/>
-        <w:t>maintainability to ensure it meets a defined standard before proceeding with development.</w:t>
+        <w:t>The quality assurance of the website will continuously and keenly be assessed throughout the design and implementation processes of our website.. Each feature added will be evaluated on its functionality, reliability, usability, efficiency, and maintainability to ensure it meets a defined standard before proceeding with development.</w:t>
       </w:r>
     </w:p>
     <w:p>
@@ -4857,6 +5006,7 @@
           <w:rFonts w:ascii="Times New Roman" w:eastAsia="Times New Roman" w:hAnsi="Times New Roman" w:cs="Times New Roman"/>
           <w:color w:val="000000"/>
         </w:rPr>
+        <w:lastRenderedPageBreak/>
         <w:t>The Gantt chart will then be adjust</w:t>
       </w:r>
       <w:r>
@@ -5175,12 +5325,71 @@
           <w:rFonts w:ascii="Times New Roman" w:eastAsia="Times New Roman" w:hAnsi="Times New Roman" w:cs="Times New Roman"/>
           <w:b/>
           <w:bCs/>
+          <w:noProof/>
           <w:color w:val="000000"/>
           <w:sz w:val="28"/>
           <w:szCs w:val="28"/>
         </w:rPr>
         <w:lastRenderedPageBreak/>
-        <w:t>5.2</w:t>
+        <mc:AlternateContent>
+          <mc:Choice Requires="wpi">
+            <w:drawing>
+              <wp:anchor distT="0" distB="0" distL="114300" distR="114300" simplePos="0" relativeHeight="251697152" behindDoc="0" locked="0" layoutInCell="1" allowOverlap="1" wp14:anchorId="7BC084D6" wp14:editId="41D28594">
+                <wp:simplePos x="0" y="0"/>
+                <wp:positionH relativeFrom="column">
+                  <wp:posOffset>-573040</wp:posOffset>
+                </wp:positionH>
+                <wp:positionV relativeFrom="paragraph">
+                  <wp:posOffset>221720</wp:posOffset>
+                </wp:positionV>
+                <wp:extent cx="360" cy="360"/>
+                <wp:effectExtent l="114300" t="114300" r="63500" b="114300"/>
+                <wp:wrapNone/>
+                <wp:docPr id="4" name="Ink 4"/>
+                <wp:cNvGraphicFramePr/>
+                <a:graphic xmlns:a="http://schemas.openxmlformats.org/drawingml/2006/main">
+                  <a:graphicData uri="http://schemas.microsoft.com/office/word/2010/wordprocessingInk">
+                    <w14:contentPart bwMode="auto" r:id="rId11">
+                      <w14:nvContentPartPr>
+                        <w14:cNvContentPartPr/>
+                      </w14:nvContentPartPr>
+                      <w14:xfrm>
+                        <a:off x="0" y="0"/>
+                        <a:ext cx="360" cy="360"/>
+                      </w14:xfrm>
+                    </w14:contentPart>
+                  </a:graphicData>
+                </a:graphic>
+              </wp:anchor>
+            </w:drawing>
+          </mc:Choice>
+          <mc:Fallback>
+            <w:pict>
+              <v:shapetype w14:anchorId="416F4965" id="_x0000_t75" coordsize="21600,21600" o:spt="75" o:preferrelative="t" path="m@4@5l@4@11@9@11@9@5xe" filled="f" stroked="f">
+                <v:stroke joinstyle="miter"/>
+                <v:formulas>
+                  <v:f eqn="if lineDrawn pixelLineWidth 0"/>
+                  <v:f eqn="sum @0 1 0"/>
+                  <v:f eqn="sum 0 0 @1"/>
+                  <v:f eqn="prod @2 1 2"/>
+                  <v:f eqn="prod @3 21600 pixelWidth"/>
+                  <v:f eqn="prod @3 21600 pixelHeight"/>
+                  <v:f eqn="sum @0 0 1"/>
+                  <v:f eqn="prod @6 1 2"/>
+                  <v:f eqn="prod @7 21600 pixelWidth"/>
+                  <v:f eqn="sum @8 21600 0"/>
+                  <v:f eqn="prod @7 21600 pixelHeight"/>
+                  <v:f eqn="sum @10 21600 0"/>
+                </v:formulas>
+                <v:path o:extrusionok="f" gradientshapeok="t" o:connecttype="rect"/>
+                <o:lock v:ext="edit" aspectratio="t"/>
+              </v:shapetype>
+              <v:shape id="Ink 4" o:spid="_x0000_s1026" type="#_x0000_t75" style="position:absolute;margin-left:-50.05pt;margin-top:12.5pt;width:9.95pt;height:9.95pt;z-index:251697152;visibility:visible;mso-wrap-style:square;mso-wrap-distance-left:9pt;mso-wrap-distance-top:0;mso-wrap-distance-right:9pt;mso-wrap-distance-bottom:0;mso-position-horizontal:absolute;mso-position-horizontal-relative:text;mso-position-vertical:absolute;mso-position-vertical-relative:text" o:gfxdata="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">
+                <v:imagedata r:id="rId12" o:title=""/>
+              </v:shape>
+            </w:pict>
+          </mc:Fallback>
+        </mc:AlternateContent>
       </w:r>
       <w:r>
         <w:rPr>
@@ -5191,7 +5400,7 @@
           <w:sz w:val="28"/>
           <w:szCs w:val="28"/>
         </w:rPr>
-        <w:t xml:space="preserve">  </w:t>
+        <w:t>5.2</w:t>
       </w:r>
       <w:r>
         <w:rPr>
@@ -5202,6 +5411,17 @@
           <w:sz w:val="28"/>
           <w:szCs w:val="28"/>
         </w:rPr>
+        <w:t xml:space="preserve">  </w:t>
+      </w:r>
+      <w:r>
+        <w:rPr>
+          <w:rFonts w:ascii="Times New Roman" w:eastAsia="Times New Roman" w:hAnsi="Times New Roman" w:cs="Times New Roman"/>
+          <w:b/>
+          <w:bCs/>
+          <w:color w:val="000000"/>
+          <w:sz w:val="28"/>
+          <w:szCs w:val="28"/>
+        </w:rPr>
         <w:t>Gantt Chart </w:t>
       </w:r>
     </w:p>
@@ -5212,6 +5432,98 @@
           <w:rFonts w:ascii="Times New Roman" w:eastAsia="Times New Roman" w:hAnsi="Times New Roman" w:cs="Times New Roman"/>
         </w:rPr>
       </w:pPr>
+      <w:r>
+        <w:rPr>
+          <w:rFonts w:ascii="Times New Roman" w:eastAsia="Times New Roman" w:hAnsi="Times New Roman" w:cs="Times New Roman"/>
+          <w:noProof/>
+        </w:rPr>
+        <mc:AlternateContent>
+          <mc:Choice Requires="wpi">
+            <w:drawing>
+              <wp:anchor distT="0" distB="0" distL="114300" distR="114300" simplePos="0" relativeHeight="251699200" behindDoc="0" locked="0" layoutInCell="1" allowOverlap="1" wp14:anchorId="2706E4CB" wp14:editId="4761E5CC">
+                <wp:simplePos x="0" y="0"/>
+                <wp:positionH relativeFrom="column">
+                  <wp:posOffset>-501400</wp:posOffset>
+                </wp:positionH>
+                <wp:positionV relativeFrom="paragraph">
+                  <wp:posOffset>516930</wp:posOffset>
+                </wp:positionV>
+                <wp:extent cx="466560" cy="38880"/>
+                <wp:effectExtent l="114300" t="114300" r="92710" b="113665"/>
+                <wp:wrapNone/>
+                <wp:docPr id="9" name="Ink 9"/>
+                <wp:cNvGraphicFramePr/>
+                <a:graphic xmlns:a="http://schemas.openxmlformats.org/drawingml/2006/main">
+                  <a:graphicData uri="http://schemas.microsoft.com/office/word/2010/wordprocessingInk">
+                    <w14:contentPart bwMode="auto" r:id="rId13">
+                      <w14:nvContentPartPr>
+                        <w14:cNvContentPartPr/>
+                      </w14:nvContentPartPr>
+                      <w14:xfrm>
+                        <a:off x="0" y="0"/>
+                        <a:ext cx="466560" cy="38880"/>
+                      </w14:xfrm>
+                    </w14:contentPart>
+                  </a:graphicData>
+                </a:graphic>
+              </wp:anchor>
+            </w:drawing>
+          </mc:Choice>
+          <mc:Fallback>
+            <w:pict>
+              <v:shape w14:anchorId="57D65831" id="Ink 9" o:spid="_x0000_s1026" type="#_x0000_t75" style="position:absolute;margin-left:-44.45pt;margin-top:35.75pt;width:46.7pt;height:12.95pt;z-index:251699200;visibility:visible;mso-wrap-style:square;mso-wrap-distance-left:9pt;mso-wrap-distance-top:0;mso-wrap-distance-right:9pt;mso-wrap-distance-bottom:0;mso-position-horizontal:absolute;mso-position-horizontal-relative:text;mso-position-vertical:absolute;mso-position-vertical-relative:text" o:gfxdata="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">
+                <v:imagedata r:id="rId14" o:title=""/>
+              </v:shape>
+            </w:pict>
+          </mc:Fallback>
+        </mc:AlternateContent>
+      </w:r>
+      <w:r>
+        <w:rPr>
+          <w:rFonts w:ascii="Times New Roman" w:eastAsia="Times New Roman" w:hAnsi="Times New Roman" w:cs="Times New Roman"/>
+          <w:noProof/>
+        </w:rPr>
+        <mc:AlternateContent>
+          <mc:Choice Requires="wpi">
+            <w:drawing>
+              <wp:anchor distT="0" distB="0" distL="114300" distR="114300" simplePos="0" relativeHeight="251698176" behindDoc="0" locked="0" layoutInCell="1" allowOverlap="1" wp14:anchorId="498B15B0" wp14:editId="14A71C25">
+                <wp:simplePos x="0" y="0"/>
+                <wp:positionH relativeFrom="column">
+                  <wp:posOffset>-486280</wp:posOffset>
+                </wp:positionH>
+                <wp:positionV relativeFrom="paragraph">
+                  <wp:posOffset>412170</wp:posOffset>
+                </wp:positionV>
+                <wp:extent cx="737280" cy="7200"/>
+                <wp:effectExtent l="114300" t="114300" r="62865" b="120015"/>
+                <wp:wrapNone/>
+                <wp:docPr id="7" name="Ink 7"/>
+                <wp:cNvGraphicFramePr/>
+                <a:graphic xmlns:a="http://schemas.openxmlformats.org/drawingml/2006/main">
+                  <a:graphicData uri="http://schemas.microsoft.com/office/word/2010/wordprocessingInk">
+                    <w14:contentPart bwMode="auto" r:id="rId15">
+                      <w14:nvContentPartPr>
+                        <w14:cNvContentPartPr/>
+                      </w14:nvContentPartPr>
+                      <w14:xfrm>
+                        <a:off x="0" y="0"/>
+                        <a:ext cx="737280" cy="7200"/>
+                      </w14:xfrm>
+                    </w14:contentPart>
+                  </a:graphicData>
+                </a:graphic>
+              </wp:anchor>
+            </w:drawing>
+          </mc:Choice>
+          <mc:Fallback>
+            <w:pict>
+              <v:shape w14:anchorId="1CBD9917" id="Ink 7" o:spid="_x0000_s1026" type="#_x0000_t75" style="position:absolute;margin-left:-43.25pt;margin-top:27.5pt;width:67.95pt;height:10.45pt;z-index:251698176;visibility:visible;mso-wrap-style:square;mso-wrap-distance-left:9pt;mso-wrap-distance-top:0;mso-wrap-distance-right:9pt;mso-wrap-distance-bottom:0;mso-position-horizontal:absolute;mso-position-horizontal-relative:text;mso-position-vertical:absolute;mso-position-vertical-relative:text" o:gfxdata="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">
+                <v:imagedata r:id="rId16" o:title=""/>
+              </v:shape>
+            </w:pict>
+          </mc:Fallback>
+        </mc:AlternateContent>
+      </w:r>
       <w:r>
         <w:rPr>
           <w:rFonts w:ascii="Times New Roman" w:eastAsia="Times New Roman" w:hAnsi="Times New Roman" w:cs="Times New Roman"/>
@@ -5235,7 +5547,7 @@
                 <wp:cNvGraphicFramePr/>
                 <a:graphic xmlns:a="http://schemas.openxmlformats.org/drawingml/2006/main">
                   <a:graphicData uri="http://schemas.microsoft.com/office/word/2010/wordprocessingInk">
-                    <w14:contentPart bwMode="auto" r:id="rId11">
+                    <w14:contentPart bwMode="auto" r:id="rId17">
                       <w14:nvContentPartPr>
                         <w14:cNvContentPartPr/>
                       </w14:nvContentPartPr>
@@ -5694,7 +6006,7 @@
 </file>
 
 <file path=word/numbering.xml><?xml version="1.0" encoding="utf-8"?>
-<w:numbering xmlns:wpc="http://schemas.microsoft.com/office/word/2010/wordprocessingCanvas" xmlns:cx="http://schemas.microsoft.com/office/drawing/2014/chartex" xmlns:cx1="http://schemas.microsoft.com/office/drawing/2015/9/8/chartex" xmlns:cx2="http://schemas.microsoft.com/office/drawing/2015/10/21/chartex" xmlns:cx3="http://schemas.microsoft.com/office/drawing/2016/5/9/chartex" xmlns:cx4="http://schemas.microsoft.com/office/drawing/2016/5/10/chartex" xmlns:cx5="http://schemas.microsoft.com/office/drawing/2016/5/11/chartex" xmlns:cx6="http://schemas.microsoft.com/office/drawing/2016/5/12/chartex" xmlns:cx7="http://schemas.microsoft.com/office/drawing/2016/5/13/chartex" xmlns:cx8="http://schemas.microsoft.com/office/drawing/2016/5/14/chartex" xmlns:mc="http://schemas.openxmlformats.org/markup-compatibility/2006" xmlns:aink="http://schemas.microsoft.com/office/drawing/2016/ink" xmlns:am3d="http://schemas.microsoft.com/office/drawing/2017/model3d" xmlns:o="urn:schemas-microsoft-com:office:office" xmlns:r="http://schemas.openxmlformats.org/officeDocument/2006/relationships" xmlns:m="http://schemas.openxmlformats.org/officeDocument/2006/math" xmlns:v="urn:schemas-microsoft-com:vml" xmlns:wp14="http://schemas.microsoft.com/office/word/2010/wordprocessingDrawing" xmlns:wp="http://schemas.openxmlformats.org/drawingml/2006/wordprocessingDrawing" xmlns:w10="urn:schemas-microsoft-com:office:word" xmlns:w="http://schemas.openxmlformats.org/wordprocessingml/2006/main" xmlns:w14="http://schemas.microsoft.com/office/word/2010/wordml" xmlns:w15="http://schemas.microsoft.com/office/word/2012/wordml" xmlns:w16cex="http://schemas.microsoft.com/office/word/2018/wordml/cex" xmlns:w16cid="http://schemas.microsoft.com/office/word/2016/wordml/cid" xmlns:w16="http://schemas.microsoft.com/office/word/2018/wordml" xmlns:w16se="http://schemas.microsoft.com/office/word/2015/wordml/symex" xmlns:wpg="http://schemas.microsoft.com/office/word/2010/wordprocessingGroup" xmlns:wpi="http://schemas.microsoft.com/office/word/2010/wordprocessingInk" xmlns:wne="http://schemas.microsoft.com/office/word/2006/wordml" xmlns:wps="http://schemas.microsoft.com/office/word/2010/wordprocessingShape" mc:Ignorable="w14 w15 w16se w16cid w16 w16cex wp14">
+<w:numbering xmlns:wpc="http://schemas.microsoft.com/office/word/2010/wordprocessingCanvas" xmlns:cx="http://schemas.microsoft.com/office/drawing/2014/chartex" xmlns:cx1="http://schemas.microsoft.com/office/drawing/2015/9/8/chartex" xmlns:cx2="http://schemas.microsoft.com/office/drawing/2015/10/21/chartex" xmlns:cx3="http://schemas.microsoft.com/office/drawing/2016/5/9/chartex" xmlns:cx4="http://schemas.microsoft.com/office/drawing/2016/5/10/chartex" xmlns:cx5="http://schemas.microsoft.com/office/drawing/2016/5/11/chartex" xmlns:cx6="http://schemas.microsoft.com/office/drawing/2016/5/12/chartex" xmlns:cx7="http://schemas.microsoft.com/office/drawing/2016/5/13/chartex" xmlns:cx8="http://schemas.microsoft.com/office/drawing/2016/5/14/chartex" xmlns:mc="http://schemas.openxmlformats.org/markup-compatibility/2006" xmlns:aink="http://schemas.microsoft.com/office/drawing/2016/ink" xmlns:am3d="http://schemas.microsoft.com/office/drawing/2017/model3d" xmlns:o="urn:schemas-microsoft-com:office:office" xmlns:r="http://schemas.openxmlformats.org/officeDocument/2006/relationships" xmlns:m="http://schemas.openxmlformats.org/officeDocument/2006/math" xmlns:v="urn:schemas-microsoft-com:vml" xmlns:wp14="http://schemas.microsoft.com/office/word/2010/wordprocessingDrawing" xmlns:wp="http://schemas.openxmlformats.org/drawingml/2006/wordprocessingDrawing" xmlns:w10="urn:schemas-microsoft-com:office:word" xmlns:w="http://schemas.openxmlformats.org/wordprocessingml/2006/main" xmlns:w14="http://schemas.microsoft.com/office/word/2010/wordml" xmlns:w15="http://schemas.microsoft.com/office/word/2012/wordml" xmlns:w16cex="http://schemas.microsoft.com/office/word/2018/wordml/cex" xmlns:w16cid="http://schemas.microsoft.com/office/word/2016/wordml/cid" xmlns:w16="http://schemas.microsoft.com/office/word/2018/wordml" xmlns:w16sdtdh="http://schemas.microsoft.com/office/word/2020/wordml/sdtdatahash" xmlns:w16se="http://schemas.microsoft.com/office/word/2015/wordml/symex" xmlns:wpg="http://schemas.microsoft.com/office/word/2010/wordprocessingGroup" xmlns:wpi="http://schemas.microsoft.com/office/word/2010/wordprocessingInk" xmlns:wne="http://schemas.microsoft.com/office/word/2006/wordml" xmlns:wps="http://schemas.microsoft.com/office/word/2010/wordprocessingShape" mc:Ignorable="w14 w15 w16se w16cid w16 w16cex w16sdtdh wp14">
   <w:abstractNum w:abstractNumId="0" w15:restartNumberingAfterBreak="0">
     <w:nsid w:val="01374579"/>
     <w:multiLevelType w:val="multilevel"/>
@@ -6035,6 +6347,119 @@
     </w:lvl>
   </w:abstractNum>
   <w:abstractNum w:abstractNumId="3" w15:restartNumberingAfterBreak="0">
+    <w:nsid w:val="0FAE4537"/>
+    <w:multiLevelType w:val="hybridMultilevel"/>
+    <w:tmpl w:val="DB142004"/>
+    <w:lvl w:ilvl="0" w:tplc="D86C5B1C">
+      <w:start w:val="3"/>
+      <w:numFmt w:val="bullet"/>
+      <w:lvlText w:val="-"/>
+      <w:lvlJc w:val="left"/>
+      <w:pPr>
+        <w:ind w:left="720" w:hanging="360"/>
+      </w:pPr>
+      <w:rPr>
+        <w:rFonts w:ascii="Times New Roman" w:eastAsia="Times New Roman" w:hAnsi="Times New Roman" w:cs="Times New Roman" w:hint="default"/>
+      </w:rPr>
+    </w:lvl>
+    <w:lvl w:ilvl="1" w:tplc="04090003" w:tentative="1">
+      <w:start w:val="1"/>
+      <w:numFmt w:val="bullet"/>
+      <w:lvlText w:val="o"/>
+      <w:lvlJc w:val="left"/>
+      <w:pPr>
+        <w:ind w:left="1440" w:hanging="360"/>
+      </w:pPr>
+      <w:rPr>
+        <w:rFonts w:ascii="Courier New" w:hAnsi="Courier New" w:cs="Courier New" w:hint="default"/>
+      </w:rPr>
+    </w:lvl>
+    <w:lvl w:ilvl="2" w:tplc="04090005" w:tentative="1">
+      <w:start w:val="1"/>
+      <w:numFmt w:val="bullet"/>
+      <w:lvlText w:val=""/>
+      <w:lvlJc w:val="left"/>
+      <w:pPr>
+        <w:ind w:left="2160" w:hanging="360"/>
+      </w:pPr>
+      <w:rPr>
+        <w:rFonts w:ascii="Wingdings" w:hAnsi="Wingdings" w:hint="default"/>
+      </w:rPr>
+    </w:lvl>
+    <w:lvl w:ilvl="3" w:tplc="04090001" w:tentative="1">
+      <w:start w:val="1"/>
+      <w:numFmt w:val="bullet"/>
+      <w:lvlText w:val=""/>
+      <w:lvlJc w:val="left"/>
+      <w:pPr>
+        <w:ind w:left="2880" w:hanging="360"/>
+      </w:pPr>
+      <w:rPr>
+        <w:rFonts w:ascii="Symbol" w:hAnsi="Symbol" w:hint="default"/>
+      </w:rPr>
+    </w:lvl>
+    <w:lvl w:ilvl="4" w:tplc="04090003" w:tentative="1">
+      <w:start w:val="1"/>
+      <w:numFmt w:val="bullet"/>
+      <w:lvlText w:val="o"/>
+      <w:lvlJc w:val="left"/>
+      <w:pPr>
+        <w:ind w:left="3600" w:hanging="360"/>
+      </w:pPr>
+      <w:rPr>
+        <w:rFonts w:ascii="Courier New" w:hAnsi="Courier New" w:cs="Courier New" w:hint="default"/>
+      </w:rPr>
+    </w:lvl>
+    <w:lvl w:ilvl="5" w:tplc="04090005" w:tentative="1">
+      <w:start w:val="1"/>
+      <w:numFmt w:val="bullet"/>
+      <w:lvlText w:val=""/>
+      <w:lvlJc w:val="left"/>
+      <w:pPr>
+        <w:ind w:left="4320" w:hanging="360"/>
+      </w:pPr>
+      <w:rPr>
+        <w:rFonts w:ascii="Wingdings" w:hAnsi="Wingdings" w:hint="default"/>
+      </w:rPr>
+    </w:lvl>
+    <w:lvl w:ilvl="6" w:tplc="04090001" w:tentative="1">
+      <w:start w:val="1"/>
+      <w:numFmt w:val="bullet"/>
+      <w:lvlText w:val=""/>
+      <w:lvlJc w:val="left"/>
+      <w:pPr>
+        <w:ind w:left="5040" w:hanging="360"/>
+      </w:pPr>
+      <w:rPr>
+        <w:rFonts w:ascii="Symbol" w:hAnsi="Symbol" w:hint="default"/>
+      </w:rPr>
+    </w:lvl>
+    <w:lvl w:ilvl="7" w:tplc="04090003" w:tentative="1">
+      <w:start w:val="1"/>
+      <w:numFmt w:val="bullet"/>
+      <w:lvlText w:val="o"/>
+      <w:lvlJc w:val="left"/>
+      <w:pPr>
+        <w:ind w:left="5760" w:hanging="360"/>
+      </w:pPr>
+      <w:rPr>
+        <w:rFonts w:ascii="Courier New" w:hAnsi="Courier New" w:cs="Courier New" w:hint="default"/>
+      </w:rPr>
+    </w:lvl>
+    <w:lvl w:ilvl="8" w:tplc="04090005" w:tentative="1">
+      <w:start w:val="1"/>
+      <w:numFmt w:val="bullet"/>
+      <w:lvlText w:val=""/>
+      <w:lvlJc w:val="left"/>
+      <w:pPr>
+        <w:ind w:left="6480" w:hanging="360"/>
+      </w:pPr>
+      <w:rPr>
+        <w:rFonts w:ascii="Wingdings" w:hAnsi="Wingdings" w:hint="default"/>
+      </w:rPr>
+    </w:lvl>
+  </w:abstractNum>
+  <w:abstractNum w:abstractNumId="4" w15:restartNumberingAfterBreak="0">
     <w:nsid w:val="16F141AD"/>
     <w:multiLevelType w:val="multilevel"/>
     <w:tmpl w:val="B382118E"/>
@@ -6147,7 +6572,7 @@
       </w:pPr>
     </w:lvl>
   </w:abstractNum>
-  <w:abstractNum w:abstractNumId="4" w15:restartNumberingAfterBreak="0">
+  <w:abstractNum w:abstractNumId="5" w15:restartNumberingAfterBreak="0">
     <w:nsid w:val="175729A3"/>
     <w:multiLevelType w:val="multilevel"/>
     <w:tmpl w:val="1D26B18A"/>
@@ -6183,7 +6608,7 @@
         <w:sz w:val="20"/>
       </w:rPr>
     </w:lvl>
-    <w:lvl w:ilvl="2" w:tentative="1">
+    <w:lvl w:ilvl="2">
       <w:start w:val="1"/>
       <w:numFmt w:val="bullet"/>
       <w:lvlText w:val=""/>
@@ -6296,7 +6721,7 @@
       </w:rPr>
     </w:lvl>
   </w:abstractNum>
-  <w:abstractNum w:abstractNumId="5" w15:restartNumberingAfterBreak="0">
+  <w:abstractNum w:abstractNumId="6" w15:restartNumberingAfterBreak="0">
     <w:nsid w:val="18C02E68"/>
     <w:multiLevelType w:val="hybridMultilevel"/>
     <w:tmpl w:val="A7D2D282"/>
@@ -6385,7 +6810,7 @@
       </w:pPr>
     </w:lvl>
   </w:abstractNum>
-  <w:abstractNum w:abstractNumId="6" w15:restartNumberingAfterBreak="0">
+  <w:abstractNum w:abstractNumId="7" w15:restartNumberingAfterBreak="0">
     <w:nsid w:val="1B6820A8"/>
     <w:multiLevelType w:val="multilevel"/>
     <w:tmpl w:val="2B888E40"/>
@@ -6498,7 +6923,7 @@
       </w:pPr>
     </w:lvl>
   </w:abstractNum>
-  <w:abstractNum w:abstractNumId="7" w15:restartNumberingAfterBreak="0">
+  <w:abstractNum w:abstractNumId="8" w15:restartNumberingAfterBreak="0">
     <w:nsid w:val="1C7D2904"/>
     <w:multiLevelType w:val="multilevel"/>
     <w:tmpl w:val="DF4AD690"/>
@@ -6621,7 +7046,7 @@
       </w:rPr>
     </w:lvl>
   </w:abstractNum>
-  <w:abstractNum w:abstractNumId="8" w15:restartNumberingAfterBreak="0">
+  <w:abstractNum w:abstractNumId="9" w15:restartNumberingAfterBreak="0">
     <w:nsid w:val="20645D24"/>
     <w:multiLevelType w:val="multilevel"/>
     <w:tmpl w:val="0C4ABFB0"/>
@@ -6734,7 +7159,7 @@
       </w:pPr>
     </w:lvl>
   </w:abstractNum>
-  <w:abstractNum w:abstractNumId="9" w15:restartNumberingAfterBreak="0">
+  <w:abstractNum w:abstractNumId="10" w15:restartNumberingAfterBreak="0">
     <w:nsid w:val="22F13E3F"/>
     <w:multiLevelType w:val="multilevel"/>
     <w:tmpl w:val="56B6F77A"/>
@@ -6847,7 +7272,7 @@
       </w:rPr>
     </w:lvl>
   </w:abstractNum>
-  <w:abstractNum w:abstractNumId="10" w15:restartNumberingAfterBreak="0">
+  <w:abstractNum w:abstractNumId="11" w15:restartNumberingAfterBreak="0">
     <w:nsid w:val="295A283E"/>
     <w:multiLevelType w:val="multilevel"/>
     <w:tmpl w:val="15D272B0"/>
@@ -6960,7 +7385,7 @@
       </w:pPr>
     </w:lvl>
   </w:abstractNum>
-  <w:abstractNum w:abstractNumId="11" w15:restartNumberingAfterBreak="0">
+  <w:abstractNum w:abstractNumId="12" w15:restartNumberingAfterBreak="0">
     <w:nsid w:val="36232328"/>
     <w:multiLevelType w:val="multilevel"/>
     <w:tmpl w:val="C61E105C"/>
@@ -7073,7 +7498,7 @@
       </w:rPr>
     </w:lvl>
   </w:abstractNum>
-  <w:abstractNum w:abstractNumId="12" w15:restartNumberingAfterBreak="0">
+  <w:abstractNum w:abstractNumId="13" w15:restartNumberingAfterBreak="0">
     <w:nsid w:val="4C6D2849"/>
     <w:multiLevelType w:val="multilevel"/>
     <w:tmpl w:val="648A59F8"/>
@@ -7186,7 +7611,7 @@
       </w:pPr>
     </w:lvl>
   </w:abstractNum>
-  <w:abstractNum w:abstractNumId="13" w15:restartNumberingAfterBreak="0">
+  <w:abstractNum w:abstractNumId="14" w15:restartNumberingAfterBreak="0">
     <w:nsid w:val="4F7E602B"/>
     <w:multiLevelType w:val="multilevel"/>
     <w:tmpl w:val="30BC13E8"/>
@@ -7299,7 +7724,7 @@
       </w:rPr>
     </w:lvl>
   </w:abstractNum>
-  <w:abstractNum w:abstractNumId="14" w15:restartNumberingAfterBreak="0">
+  <w:abstractNum w:abstractNumId="15" w15:restartNumberingAfterBreak="0">
     <w:nsid w:val="588A6B63"/>
     <w:multiLevelType w:val="multilevel"/>
     <w:tmpl w:val="171AC5A0"/>
@@ -7412,7 +7837,7 @@
       </w:rPr>
     </w:lvl>
   </w:abstractNum>
-  <w:abstractNum w:abstractNumId="15" w15:restartNumberingAfterBreak="0">
+  <w:abstractNum w:abstractNumId="16" w15:restartNumberingAfterBreak="0">
     <w:nsid w:val="632A18C9"/>
     <w:multiLevelType w:val="hybridMultilevel"/>
     <w:tmpl w:val="B902304E"/>
@@ -7501,7 +7926,7 @@
       </w:pPr>
     </w:lvl>
   </w:abstractNum>
-  <w:abstractNum w:abstractNumId="16" w15:restartNumberingAfterBreak="0">
+  <w:abstractNum w:abstractNumId="17" w15:restartNumberingAfterBreak="0">
     <w:nsid w:val="6416627D"/>
     <w:multiLevelType w:val="multilevel"/>
     <w:tmpl w:val="408C9FD4"/>
@@ -7614,7 +8039,7 @@
       </w:rPr>
     </w:lvl>
   </w:abstractNum>
-  <w:abstractNum w:abstractNumId="17" w15:restartNumberingAfterBreak="0">
+  <w:abstractNum w:abstractNumId="18" w15:restartNumberingAfterBreak="0">
     <w:nsid w:val="652F047D"/>
     <w:multiLevelType w:val="multilevel"/>
     <w:tmpl w:val="C79E83F0"/>
@@ -7727,7 +8152,7 @@
       </w:pPr>
     </w:lvl>
   </w:abstractNum>
-  <w:abstractNum w:abstractNumId="18" w15:restartNumberingAfterBreak="0">
+  <w:abstractNum w:abstractNumId="19" w15:restartNumberingAfterBreak="0">
     <w:nsid w:val="665E7758"/>
     <w:multiLevelType w:val="multilevel"/>
     <w:tmpl w:val="6330887A"/>
@@ -7840,7 +8265,7 @@
       </w:pPr>
     </w:lvl>
   </w:abstractNum>
-  <w:abstractNum w:abstractNumId="19" w15:restartNumberingAfterBreak="0">
+  <w:abstractNum w:abstractNumId="20" w15:restartNumberingAfterBreak="0">
     <w:nsid w:val="692A3825"/>
     <w:multiLevelType w:val="multilevel"/>
     <w:tmpl w:val="40521FB2"/>
@@ -7954,7 +8379,7 @@
     </w:lvl>
   </w:abstractNum>
   <w:num w:numId="1">
-    <w:abstractNumId w:val="12"/>
+    <w:abstractNumId w:val="13"/>
   </w:num>
   <w:num w:numId="2">
     <w:abstractNumId w:val="0"/>
@@ -7967,7 +8392,7 @@
     </w:lvlOverride>
   </w:num>
   <w:num w:numId="3">
-    <w:abstractNumId w:val="3"/>
+    <w:abstractNumId w:val="4"/>
     <w:lvlOverride w:ilvl="0">
       <w:lvl w:ilvl="0">
         <w:numFmt w:val="decimal"/>
@@ -7977,7 +8402,7 @@
     </w:lvlOverride>
   </w:num>
   <w:num w:numId="4">
-    <w:abstractNumId w:val="17"/>
+    <w:abstractNumId w:val="18"/>
     <w:lvlOverride w:ilvl="0">
       <w:lvl w:ilvl="0">
         <w:numFmt w:val="decimal"/>
@@ -7990,7 +8415,7 @@
     <w:abstractNumId w:val="2"/>
   </w:num>
   <w:num w:numId="6">
-    <w:abstractNumId w:val="10"/>
+    <w:abstractNumId w:val="11"/>
     <w:lvlOverride w:ilvl="0">
       <w:lvl w:ilvl="0">
         <w:numFmt w:val="decimal"/>
@@ -8000,7 +8425,7 @@
     </w:lvlOverride>
   </w:num>
   <w:num w:numId="7">
-    <w:abstractNumId w:val="8"/>
+    <w:abstractNumId w:val="9"/>
     <w:lvlOverride w:ilvl="0">
       <w:lvl w:ilvl="0">
         <w:numFmt w:val="decimal"/>
@@ -8010,7 +8435,7 @@
     </w:lvlOverride>
   </w:num>
   <w:num w:numId="8">
-    <w:abstractNumId w:val="6"/>
+    <w:abstractNumId w:val="7"/>
     <w:lvlOverride w:ilvl="0">
       <w:lvl w:ilvl="0">
         <w:numFmt w:val="decimal"/>
@@ -8020,7 +8445,7 @@
     </w:lvlOverride>
   </w:num>
   <w:num w:numId="9">
-    <w:abstractNumId w:val="18"/>
+    <w:abstractNumId w:val="19"/>
     <w:lvlOverride w:ilvl="0">
       <w:lvl w:ilvl="0">
         <w:numFmt w:val="decimal"/>
@@ -8030,46 +8455,49 @@
     </w:lvlOverride>
   </w:num>
   <w:num w:numId="10">
-    <w:abstractNumId w:val="4"/>
+    <w:abstractNumId w:val="5"/>
   </w:num>
   <w:num w:numId="11">
-    <w:abstractNumId w:val="4"/>
+    <w:abstractNumId w:val="5"/>
   </w:num>
   <w:num w:numId="12">
-    <w:abstractNumId w:val="13"/>
+    <w:abstractNumId w:val="14"/>
   </w:num>
   <w:num w:numId="13">
     <w:abstractNumId w:val="1"/>
   </w:num>
   <w:num w:numId="14">
-    <w:abstractNumId w:val="9"/>
+    <w:abstractNumId w:val="10"/>
   </w:num>
   <w:num w:numId="15">
+    <w:abstractNumId w:val="17"/>
+  </w:num>
+  <w:num w:numId="16">
+    <w:abstractNumId w:val="8"/>
+  </w:num>
+  <w:num w:numId="17">
+    <w:abstractNumId w:val="12"/>
+  </w:num>
+  <w:num w:numId="18">
+    <w:abstractNumId w:val="20"/>
+  </w:num>
+  <w:num w:numId="19">
+    <w:abstractNumId w:val="15"/>
+  </w:num>
+  <w:num w:numId="20">
     <w:abstractNumId w:val="16"/>
   </w:num>
-  <w:num w:numId="16">
-    <w:abstractNumId w:val="7"/>
+  <w:num w:numId="21">
+    <w:abstractNumId w:val="6"/>
   </w:num>
-  <w:num w:numId="17">
-    <w:abstractNumId w:val="11"/>
-  </w:num>
-  <w:num w:numId="18">
-    <w:abstractNumId w:val="19"/>
-  </w:num>
-  <w:num w:numId="19">
-    <w:abstractNumId w:val="14"/>
-  </w:num>
-  <w:num w:numId="20">
-    <w:abstractNumId w:val="15"/>
-  </w:num>
-  <w:num w:numId="21">
-    <w:abstractNumId w:val="5"/>
+  <w:num w:numId="22">
+    <w:abstractNumId w:val="3"/>
   </w:num>
 </w:numbering>
 </file>
 
 <file path=word/styles.xml><?xml version="1.0" encoding="utf-8"?>
-<w:styles xmlns:mc="http://schemas.openxmlformats.org/markup-compatibility/2006" xmlns:r="http://schemas.openxmlformats.org/officeDocument/2006/relationships" xmlns:w="http://schemas.openxmlformats.org/wordprocessingml/2006/main" xmlns:w14="http://schemas.microsoft.com/office/word/2010/wordml" xmlns:w15="http://schemas.microsoft.com/office/word/2012/wordml" xmlns:w16cex="http://schemas.microsoft.com/office/word/2018/wordml/cex" xmlns:w16cid="http://schemas.microsoft.com/office/word/2016/wordml/cid" xmlns:w16="http://schemas.microsoft.com/office/word/2018/wordml" xmlns:w16se="http://schemas.microsoft.com/office/word/2015/wordml/symex" mc:Ignorable="w14 w15 w16se w16cid w16 w16cex">
+<w:styles xmlns:mc="http://schemas.openxmlformats.org/markup-compatibility/2006" xmlns:r="http://schemas.openxmlformats.org/officeDocument/2006/relationships" xmlns:w="http://schemas.openxmlformats.org/wordprocessingml/2006/main" xmlns:w14="http://schemas.microsoft.com/office/word/2010/wordml" xmlns:w15="http://schemas.microsoft.com/office/word/2012/wordml" xmlns:w16cex="http://schemas.microsoft.com/office/word/2018/wordml/cex" xmlns:w16cid="http://schemas.microsoft.com/office/word/2016/wordml/cid" xmlns:w16="http://schemas.microsoft.com/office/word/2018/wordml" xmlns:w16sdtdh="http://schemas.microsoft.com/office/word/2020/wordml/sdtdatahash" xmlns:w16se="http://schemas.microsoft.com/office/word/2015/wordml/symex" mc:Ignorable="w14 w15 w16se w16cid w16 w16cex w16sdtdh">
   <w:docDefaults>
     <w:rPrDefault>
       <w:rPr>
@@ -8483,7 +8911,6 @@
   <w:style w:type="character" w:default="1" w:styleId="DefaultParagraphFont">
     <w:name w:val="Default Paragraph Font"/>
     <w:uiPriority w:val="1"/>
-    <w:semiHidden/>
     <w:unhideWhenUsed/>
   </w:style>
   <w:style w:type="table" w:default="1" w:styleId="TableNormal">
@@ -8610,6 +9037,146 @@
           <inkml:channelProperty channel="F" name="resolution" value="0" units="1/dev"/>
         </inkml:channelProperties>
       </inkml:inkSource>
+      <inkml:timestamp xml:id="ts0" timeString="2021-07-22T16:02:34.353"/>
+    </inkml:context>
+    <inkml:brush xml:id="br0">
+      <inkml:brushProperty name="width" value="0.35" units="cm"/>
+      <inkml:brushProperty name="height" value="0.35" units="cm"/>
+      <inkml:brushProperty name="color" value="#FFFFFF"/>
+    </inkml:brush>
+  </inkml:definitions>
+  <inkml:trace contextRef="#ctx0" brushRef="#br0">0 0 24575,'0'0'0</inkml:trace>
+</inkml:ink>
+</file>
+
+<file path=word/ink/ink10.xml><?xml version="1.0" encoding="utf-8"?>
+<inkml:ink xmlns:inkml="http://www.w3.org/2003/InkML">
+  <inkml:definitions>
+    <inkml:context xml:id="ctx0">
+      <inkml:inkSource xml:id="inkSrc0">
+        <inkml:traceFormat>
+          <inkml:channel name="X" type="integer" min="-2.14748E9" max="2.14748E9" units="cm"/>
+          <inkml:channel name="Y" type="integer" min="-2.14748E9" max="2.14748E9" units="cm"/>
+          <inkml:channel name="F" type="integer" max="32767" units="dev"/>
+        </inkml:traceFormat>
+        <inkml:channelProperties>
+          <inkml:channelProperty channel="X" name="resolution" value="1000" units="1/cm"/>
+          <inkml:channelProperty channel="Y" name="resolution" value="1000" units="1/cm"/>
+          <inkml:channelProperty channel="F" name="resolution" value="0" units="1/dev"/>
+        </inkml:channelProperties>
+      </inkml:inkSource>
+      <inkml:timestamp xml:id="ts0" timeString="2021-06-30T20:34:01.371"/>
+    </inkml:context>
+    <inkml:brush xml:id="br0">
+      <inkml:brushProperty name="width" value="0.1" units="cm"/>
+      <inkml:brushProperty name="height" value="0.1" units="cm"/>
+      <inkml:brushProperty name="color" value="#FFFFFF"/>
+    </inkml:brush>
+  </inkml:definitions>
+  <inkml:trace contextRef="#ctx0" brushRef="#br0">0 1 24575,'0'0'0</inkml:trace>
+</inkml:ink>
+</file>
+
+<file path=word/ink/ink11.xml><?xml version="1.0" encoding="utf-8"?>
+<inkml:ink xmlns:inkml="http://www.w3.org/2003/InkML">
+  <inkml:definitions>
+    <inkml:context xml:id="ctx0">
+      <inkml:inkSource xml:id="inkSrc0">
+        <inkml:traceFormat>
+          <inkml:channel name="X" type="integer" min="-2.14748E9" max="2.14748E9" units="cm"/>
+          <inkml:channel name="Y" type="integer" min="-2.14748E9" max="2.14748E9" units="cm"/>
+          <inkml:channel name="F" type="integer" max="32767" units="dev"/>
+        </inkml:traceFormat>
+        <inkml:channelProperties>
+          <inkml:channelProperty channel="X" name="resolution" value="1000" units="1/cm"/>
+          <inkml:channelProperty channel="Y" name="resolution" value="1000" units="1/cm"/>
+          <inkml:channelProperty channel="F" name="resolution" value="0" units="1/dev"/>
+        </inkml:channelProperties>
+      </inkml:inkSource>
+      <inkml:timestamp xml:id="ts0" timeString="2021-06-30T20:33:25.945"/>
+    </inkml:context>
+    <inkml:brush xml:id="br0">
+      <inkml:brushProperty name="width" value="0.35" units="cm"/>
+      <inkml:brushProperty name="height" value="0.35" units="cm"/>
+      <inkml:brushProperty name="color" value="#FFFFFF"/>
+    </inkml:brush>
+  </inkml:definitions>
+  <inkml:trace contextRef="#ctx0" brushRef="#br0">257 150 24575,'-27'-1'0,"6"0"0,12-2 0,2 0 0,-2-5 0,-1 0 0,-6-9 0,7 8 0,-7-17 0,9-4 0,-1 9 0,5-2 0,3 24 0,-5 23 0,3-16 0,-4 18 0,6-21 0,0 1 0,0 6 0,2-4 0,0 5 0,1-7 0,1 3 0,0-1 0,2 0 0,0 0 0,2-3 0,6 0 0,3-1 0,9 1 0,5 2 0,6-1 0,6 2 0,3 0 0,-10-2 0,8 3 0,-12-4 0,6 0 0,-4 0 0,-7-2 0,-1-1 0,-4-2 0,-2 0 0,0 0 0,-4 0 0,1 0 0,-3 0 0,2 0 0,-5 0 0,5 0 0,-4 0 0,1 0 0,-3 0 0,-2 0 0,1 0 0,-34-1 0,18-1 0,-31-1 0,21 0 0,0 2 0,-12-1 0,4 2 0,-8 0 0,-5 0 0,3 0 0,-11 0 0,3 0 0,-8 0 0,3 0 0,-3 3 0,15-1 0,-5 4 0,14-1 0,-7 0 0,7-2 0,4 1 0,8-4 0,0 2 0,9-2 0,-5 0 0,3-4 0,1 2 0,-3-7 0,2 6 0,3-3 0,-3-1 0,5 1 0,-2-4 0,13 1 0,-3 3 0,9 0 0,-5 4 0,2 0 0,3 0 0,0 2 0,8-2 0,2 2 0,10 0 0,-4-2 0,7 1 0,-2-1 0,6-1 0,2 3 0,4-6 0,0 6 0,4-6 0,6 6 0,5-6 0,1 5 0,3-5 0,-8 3 0,7-1 0,-12 1 0,6 3 0,-11 0 0,3 0 0,-4 0 0,-11 0 0,17 0 0,-19 0 0,17 0 0,-9 0 0,-3 0 0,7 0 0,-3 0 0,4 0 0,4 3 0,-14-2 0,25 5 0,-35-4 0,30 4 0,-28-3 0,22 2 0,5-2 0,-2 1 0,6-2 0,-13-2 0,0 0 0,30-1 0,33-2 0,5 1 0,-23 0 0,-32 0 0,0 1-246,32-1 0,24 0 0,-8-1 0,-37 2-279,-43 1 525,6 0 0,3 0 0,-9 0 0,5 0 0,-10 0 0,0 0 983,-1 0-457,-4 2-526,1-2 0,37 4 0,33 4 0,7 0 0,-20-1 0,-22-2 0,0 1 0,31 1 0,22 3 0,-3-1 0,-28-1 0,-15 3 0,13 0 0,-39-4 0,-12-3 0,17 3 0,-19-5 0,17 4 0,-28-6 0,4 2 0,-2-2 0,-6 0 0,-27 4 0,-2-3 0,-23 4 0,18-5 0,-4 0 0,7 0 0,-8 0 0,-1 0 0,4 0 0,-15 0 0,8 0 0,-13 0 0,-2 0 0,-6 0 0,-14 0 0,-2 0 0,-5-7 0,1-1 0,-1-6 0,-5-1 0,4 1 0,1 2 0,7-1 0,-1 6 0,5-3 0,-9 3 0,-2 0 0,-7-1 0,1 1 0,1-1 0,5 1 0,22 1 0,-7 0 0,24 0 0,-11 3 0,4-3 0,-4 3 0,13-2 0,-3 1 0,11 0 0,-1 1 0,-2 0 0,3-1 0,0 3 0,0-3 0,3 3 0,-2-1 0,5 0 0,-2 1 0,0-1 0,3 2 0,-6 0 0,2 0 0,-3-2 0,3 1 0,-2-1 0,2 2 0,-6 0 0,2 0 0,-3 0 0,-7 0 0,14 0 0,-26 0 0,32-2 0,-22 2 0,21-2 0,-8 2 0,10 0 0,1-2 0,5 2 0,2-2 0,4 2 0,0-2 0,-2 2 0,1-3 0,0 3 0,0-3 0,1 3 0,-2-2 0,2 0 0,3-8 0,1 3 0,4-5 0</inkml:trace>
+</inkml:ink>
+</file>
+
+<file path=word/ink/ink2.xml><?xml version="1.0" encoding="utf-8"?>
+<inkml:ink xmlns:inkml="http://www.w3.org/2003/InkML">
+  <inkml:definitions>
+    <inkml:context xml:id="ctx0">
+      <inkml:inkSource xml:id="inkSrc0">
+        <inkml:traceFormat>
+          <inkml:channel name="X" type="integer" min="-2.14748E9" max="2.14748E9" units="cm"/>
+          <inkml:channel name="Y" type="integer" min="-2.14748E9" max="2.14748E9" units="cm"/>
+          <inkml:channel name="F" type="integer" max="32767" units="dev"/>
+        </inkml:traceFormat>
+        <inkml:channelProperties>
+          <inkml:channelProperty channel="X" name="resolution" value="1000" units="1/cm"/>
+          <inkml:channelProperty channel="Y" name="resolution" value="1000" units="1/cm"/>
+          <inkml:channelProperty channel="F" name="resolution" value="0" units="1/dev"/>
+        </inkml:channelProperties>
+      </inkml:inkSource>
+      <inkml:timestamp xml:id="ts0" timeString="2021-07-22T16:02:46.175"/>
+    </inkml:context>
+    <inkml:brush xml:id="br0">
+      <inkml:brushProperty name="width" value="0.35" units="cm"/>
+      <inkml:brushProperty name="height" value="0.35" units="cm"/>
+      <inkml:brushProperty name="color" value="#FFFFFF"/>
+    </inkml:brush>
+  </inkml:definitions>
+  <inkml:trace contextRef="#ctx0" brushRef="#br0">1295 104 24575,'-35'0'0,"4"0"0,14 0 0,0 0 0,-1 0 0,5 0 0,-3 0 0,7 0 0,-2 0 0,3 0 0,-3 0 0,2 0 0,-2 0 0,1 0 0,-3 0 0,1 0 0,0 0 0,4 0 0,-2 0 0,1 0 0,-2 0 0,1 0 0,2 0 0,-3 0 0,1 0 0,2 0 0,-5 0 0,6 0 0,-3 0 0,0 0 0,3 0 0,-3-7 0,3 2 0,-1-3 0,-2 2 0,3 6 0,-3-3 0,0 3 0,2-4 0,-2 3 0,0-5 0,2 5 0,-1-2 0,-2 0 0,4 2 0,-4-2 0,1 3 0,2 0 0,-3 0 0,1-3 0,2 2 0,-3-3 0,0 4 0,3 0 0,-3 0 0,1 0 0,2 0 0,-3 0 0,1-3 0,1 2 0,-1-2 0,-1 3 0,3 0 0,-3 0 0,1 0 0,1 0 0,-2 0 0,4-3 0,-4 2 0,2-3 0,-1 4 0,-1 0 0,3 0 0,-3 0 0,1 0 0,2 0 0,-2-3 0,-1 2 0,3-2 0,-2 3 0,0 0 0,2 0 0,-3 0 0,1-3 0,2 2 0,-2-2 0,-1 3 0,3 0 0,-2 0 0,0 0 0,2 0 0,-3-4 0,1 3 0,2-2 0,-2 0 0,0 2 0,3-2 0,-7 3 0,6 0 0,-2 0 0,0 0 0,1 0 0,-1 0 0,-1 0 0,2 0 0,-5 0 0,5 0 0,-2 0 0,0 0 0,-1 0 0,0 0 0,0 0 0,4 0 0,-7 0 0,5 0 0,-5 0 0,8 0 0,-1 0 0,-2 0 0,1 0 0,-2 0 0,1 0 0,2 0 0,-3 0 0,36 6 0,-18-4 0,25 4 0,-28-2 0,2-3 0,2 8 0,0-7 0,-1 8 0,2-3 0,-4-3 0,5 6 0,-1-9 0,-1 2 0,5-3 0,-6 0 0,4 0 0,-1 0 0,-2 0 0,3 0 0,0 0 0,1 0 0,0 0 0,0 0 0,0 0 0,-4 0 0,4 0 0,0 0 0,-3 0 0,2 0 0,-3 0 0,3 0 0,1 0 0,0 0 0,0 0 0,-5 0 0,4 0 0,-2 0 0,1 0 0,1 0 0,-2 0 0,1 0 0,1 0 0,-2 0 0,1 0 0,2 0 0,-3 0 0,3 0 0,-1 0 0,-2 0 0,7 0 0,-3 0 0,4 0 0,-4 0 0,3 0 0,-3 0 0,4 0 0,1 0 0,-1 0 0,0 0 0,0 0 0,0 0 0,1 0 0,-1 0 0,-4 0 0,3 0 0,-3 0 0,4 0 0,-4 0 0,3 0 0,0 0 0,2 0 0,-2 0 0,0 0 0,-7 0 0,3 0 0,-5 0 0,5 0 0,-4 0 0,4 0 0,-4 0 0,3 0 0,-3 0 0,3 0 0,-1 0 0,-36 0 0,21 0 0,-34 0 0,30 0 0,-7 0 0,7 0 0,-2 0 0,-1 0 0,3 0 0,-3 0 0,0 0 0,3 0 0,-3 0 0,5 0 0,-4 0 0,3 0 0,-3 0 0,0 0 0,2 0 0,-2 0 0,0 0 0,3 0 0,-3 0 0,0 0 0,2 0 0,-2 0 0,0 0 0,3 0 0,-3 0 0,0 0 0,3 0 0,-3 0 0,0 0 0,3 0 0,-8 0 0,8 0 0,-4 0 0,4 0 0,-7 0 0,5 0 0,-5 0 0,8 0 0,-5 0 0,3 0 0,-3 0 0,0 0 0,3 0 0,-3 0 0,5 0 0,-4 0 0,-2 0 0,1 0 0,0 0 0,5 0 0,-4 0 0,2 0 0,-2 0 0,0 0 0,3 0 0,-3 0 0,0 0 0,2 0 0,-2 0 0,1 0 0,1 0 0,-2 0 0,0 0 0,3 0 0,-3 0 0,-4 0 0,5 0 0,-5 0 0,7 0 0,1 0 0,-5 0 0,3 0 0,-3 0 0,5 0 0,-5 0 0,3 0 0,-3 3 0,4-2 0,1 2 0,-4 1 0,2-3 0,-1 2 0,2 0 0,-2-2 0,2 5 0,1 0 0,26-1 0,-10 1 0,17-6 0,-18 0 0,-1 0 0,4 0 0,-3 0 0,2 0 0,1 0 0,-3 0 0,2 0 0,0 0 0,-1 0 0,1 0 0,0 0 0,-2 0 0,3 0 0,-1 0 0,-1 0 0,1 0 0,1 0 0,-3 0 0,3 0 0,-1 0 0,-1 0 0,2 0 0,-1 0 0,3 0 0,-1 0 0,0 0 0,-1 0 0,-2 0 0,7 0 0,-7 0 0,7 0 0,-8 0 0,8 0 0,-7 0 0,3 0 0,-1 0 0,-2 0 0,3 0 0,0 0 0,-4 0 0,8 0 0,-7 0 0,7 0 0,-8 0 0,4 0 0,-1 0 0,2 0 0,-1 0 0,-1 0 0,-3 0 0,3 0 0,-3 0 0,3 0 0,0 0 0,-3 0 0,2 0 0,5 0 0,-5 0 0,5 0 0,-4-4 0,-2 3 0,3-3 0,-5 4 0,5 0 0,-3 0 0,3-3 0,-5 2 0,1-3 0,2 4 0,-1 0 0,1 0 0,1-3 0,-2 2 0,1-2 0,1 3 0,-2 0 0,1 0 0,1 0 0,-3 0 0,3 0 0,-1-3 0,-2 2 0,2-2 0,-1 0 0,2-1 0</inkml:trace>
+</inkml:ink>
+</file>
+
+<file path=word/ink/ink3.xml><?xml version="1.0" encoding="utf-8"?>
+<inkml:ink xmlns:inkml="http://www.w3.org/2003/InkML">
+  <inkml:definitions>
+    <inkml:context xml:id="ctx0">
+      <inkml:inkSource xml:id="inkSrc0">
+        <inkml:traceFormat>
+          <inkml:channel name="X" type="integer" min="-2.14748E9" max="2.14748E9" units="cm"/>
+          <inkml:channel name="Y" type="integer" min="-2.14748E9" max="2.14748E9" units="cm"/>
+          <inkml:channel name="F" type="integer" max="32767" units="dev"/>
+        </inkml:traceFormat>
+        <inkml:channelProperties>
+          <inkml:channelProperty channel="X" name="resolution" value="1000" units="1/cm"/>
+          <inkml:channelProperty channel="Y" name="resolution" value="1000" units="1/cm"/>
+          <inkml:channelProperty channel="F" name="resolution" value="0" units="1/dev"/>
+        </inkml:channelProperties>
+      </inkml:inkSource>
+      <inkml:timestamp xml:id="ts0" timeString="2021-07-22T16:02:38.415"/>
+    </inkml:context>
+    <inkml:brush xml:id="br0">
+      <inkml:brushProperty name="width" value="0.35" units="cm"/>
+      <inkml:brushProperty name="height" value="0.35" units="cm"/>
+      <inkml:brushProperty name="color" value="#FFFFFF"/>
+    </inkml:brush>
+  </inkml:definitions>
+  <inkml:trace contextRef="#ctx0" brushRef="#br0">2048 1 24575,'-41'0'0,"7"0"0,-3 0 0,13 0 0,-4 0 0,4 0 0,-6 0 0,6 0 0,-4 0 0,4 0 0,-5 4 0,0-3 0,-1 4 0,-7-1 0,6-3 0,-1 3 0,4-4 0,9 0 0,-9 0 0,10 0 0,-5 0 0,6 0 0,0 0 0,0 0 0,-1 0 0,1 0 0,0 0 0,4 0 0,-4 0 0,4 0 0,-4 0 0,4 0 0,-3 0 0,3 0 0,-4 0 0,4 0 0,-4 0 0,4 0 0,-4 0 0,4 0 0,-3 0 0,3 0 0,0 0 0,-3 0 0,7 0 0,-7 0 0,3 0 0,-5 0 0,5 0 0,-3 0 0,3 0 0,-4 0 0,0 0 0,-1 0 0,5 0 0,-3 0 0,0 0 0,2 0 0,-6 0 0,12 0 0,-4 0 0,0 0 0,3 0 0,-3 0 0,5 0 0,-5 0 0,3 0 0,-3 0 0,5 0 0,-5 0 0,3 0 0,-7 0 0,7 0 0,-3 0 0,-3 0 0,5 0 0,-9 0 0,10 0 0,-7 0 0,7 0 0,-3 0 0,5 0 0,-5 0 0,3 0 0,-7 0 0,7 0 0,-3 0 0,0 0 0,-1 0 0,0 0 0,-3 0 0,3 0 0,-8 0 0,3 0 0,2 0 0,0 0 0,7 0 0,-3 0 0,0 0 0,3 0 0,-7 0 0,8 0 0,-4 0 0,0 0 0,3 0 0,-3 0 0,0 0 0,4 0 0,-4 0 0,4 0 0,-3 0 0,3 0 0,-3 0 0,0 0 0,2 0 0,-2 0 0,1 0 0,1 0 0,-2 0 0,0 0 0,3 0 0,-3 0 0,0 0 0,3 0 0,-3 0 0,0 0 0,3 0 0,-3 0 0,1 0 0,1 0 0,-1 0 0,-1 0 0,4 0 0,-6 0 0,5 0 0,-1 0 0,2 0 0</inkml:trace>
+</inkml:ink>
+</file>
+
+<file path=word/ink/ink4.xml><?xml version="1.0" encoding="utf-8"?>
+<inkml:ink xmlns:inkml="http://www.w3.org/2003/InkML">
+  <inkml:definitions>
+    <inkml:context xml:id="ctx0">
+      <inkml:inkSource xml:id="inkSrc0">
+        <inkml:traceFormat>
+          <inkml:channel name="X" type="integer" min="-2.14748E9" max="2.14748E9" units="cm"/>
+          <inkml:channel name="Y" type="integer" min="-2.14748E9" max="2.14748E9" units="cm"/>
+          <inkml:channel name="F" type="integer" max="32767" units="dev"/>
+        </inkml:traceFormat>
+        <inkml:channelProperties>
+          <inkml:channelProperty channel="X" name="resolution" value="1000" units="1/cm"/>
+          <inkml:channelProperty channel="Y" name="resolution" value="1000" units="1/cm"/>
+          <inkml:channelProperty channel="F" name="resolution" value="0" units="1/dev"/>
+        </inkml:channelProperties>
+      </inkml:inkSource>
       <inkml:timestamp xml:id="ts0" timeString="2021-06-30T21:07:38.116"/>
     </inkml:context>
     <inkml:brush xml:id="br0">
@@ -8622,7 +9189,7 @@
 </inkml:ink>
 </file>
 
-<file path=word/ink/ink2.xml><?xml version="1.0" encoding="utf-8"?>
+<file path=word/ink/ink5.xml><?xml version="1.0" encoding="utf-8"?>
 <inkml:ink xmlns:inkml="http://www.w3.org/2003/InkML">
   <inkml:definitions>
     <inkml:context xml:id="ctx0">
@@ -8650,7 +9217,7 @@
 </inkml:ink>
 </file>
 
-<file path=word/ink/ink3.xml><?xml version="1.0" encoding="utf-8"?>
+<file path=word/ink/ink6.xml><?xml version="1.0" encoding="utf-8"?>
 <inkml:ink xmlns:inkml="http://www.w3.org/2003/InkML">
   <inkml:definitions>
     <inkml:context xml:id="ctx0">
@@ -8678,7 +9245,7 @@
 </inkml:ink>
 </file>
 
-<file path=word/ink/ink4.xml><?xml version="1.0" encoding="utf-8"?>
+<file path=word/ink/ink7.xml><?xml version="1.0" encoding="utf-8"?>
 <inkml:ink xmlns:inkml="http://www.w3.org/2003/InkML">
   <inkml:definitions>
     <inkml:context xml:id="ctx0">
@@ -8708,7 +9275,7 @@
 </inkml:ink>
 </file>
 
-<file path=word/ink/ink5.xml><?xml version="1.0" encoding="utf-8"?>
+<file path=word/ink/ink8.xml><?xml version="1.0" encoding="utf-8"?>
 <inkml:ink xmlns:inkml="http://www.w3.org/2003/InkML">
   <inkml:definitions>
     <inkml:context xml:id="ctx0">
@@ -8736,7 +9303,7 @@
 </inkml:ink>
 </file>
 
-<file path=word/ink/ink6.xml><?xml version="1.0" encoding="utf-8"?>
+<file path=word/ink/ink9.xml><?xml version="1.0" encoding="utf-8"?>
 <inkml:ink xmlns:inkml="http://www.w3.org/2003/InkML">
   <inkml:definitions>
     <inkml:context xml:id="ctx0">
@@ -8761,62 +9328,6 @@
     </inkml:brush>
   </inkml:definitions>
   <inkml:trace contextRef="#ctx0" brushRef="#br0">1 0 24575,'0'0'0</inkml:trace>
-</inkml:ink>
-</file>
-
-<file path=word/ink/ink7.xml><?xml version="1.0" encoding="utf-8"?>
-<inkml:ink xmlns:inkml="http://www.w3.org/2003/InkML">
-  <inkml:definitions>
-    <inkml:context xml:id="ctx0">
-      <inkml:inkSource xml:id="inkSrc0">
-        <inkml:traceFormat>
-          <inkml:channel name="X" type="integer" min="-2.14748E9" max="2.14748E9" units="cm"/>
-          <inkml:channel name="Y" type="integer" min="-2.14748E9" max="2.14748E9" units="cm"/>
-          <inkml:channel name="F" type="integer" max="32767" units="dev"/>
-        </inkml:traceFormat>
-        <inkml:channelProperties>
-          <inkml:channelProperty channel="X" name="resolution" value="1000" units="1/cm"/>
-          <inkml:channelProperty channel="Y" name="resolution" value="1000" units="1/cm"/>
-          <inkml:channelProperty channel="F" name="resolution" value="0" units="1/dev"/>
-        </inkml:channelProperties>
-      </inkml:inkSource>
-      <inkml:timestamp xml:id="ts0" timeString="2021-06-30T20:34:01.371"/>
-    </inkml:context>
-    <inkml:brush xml:id="br0">
-      <inkml:brushProperty name="width" value="0.1" units="cm"/>
-      <inkml:brushProperty name="height" value="0.1" units="cm"/>
-      <inkml:brushProperty name="color" value="#FFFFFF"/>
-    </inkml:brush>
-  </inkml:definitions>
-  <inkml:trace contextRef="#ctx0" brushRef="#br0">0 1 24575,'0'0'0</inkml:trace>
-</inkml:ink>
-</file>
-
-<file path=word/ink/ink8.xml><?xml version="1.0" encoding="utf-8"?>
-<inkml:ink xmlns:inkml="http://www.w3.org/2003/InkML">
-  <inkml:definitions>
-    <inkml:context xml:id="ctx0">
-      <inkml:inkSource xml:id="inkSrc0">
-        <inkml:traceFormat>
-          <inkml:channel name="X" type="integer" min="-2.14748E9" max="2.14748E9" units="cm"/>
-          <inkml:channel name="Y" type="integer" min="-2.14748E9" max="2.14748E9" units="cm"/>
-          <inkml:channel name="F" type="integer" max="32767" units="dev"/>
-        </inkml:traceFormat>
-        <inkml:channelProperties>
-          <inkml:channelProperty channel="X" name="resolution" value="1000" units="1/cm"/>
-          <inkml:channelProperty channel="Y" name="resolution" value="1000" units="1/cm"/>
-          <inkml:channelProperty channel="F" name="resolution" value="0" units="1/dev"/>
-        </inkml:channelProperties>
-      </inkml:inkSource>
-      <inkml:timestamp xml:id="ts0" timeString="2021-06-30T20:33:25.945"/>
-    </inkml:context>
-    <inkml:brush xml:id="br0">
-      <inkml:brushProperty name="width" value="0.35" units="cm"/>
-      <inkml:brushProperty name="height" value="0.35" units="cm"/>
-      <inkml:brushProperty name="color" value="#FFFFFF"/>
-    </inkml:brush>
-  </inkml:definitions>
-  <inkml:trace contextRef="#ctx0" brushRef="#br0">257 150 24575,'-27'-1'0,"6"0"0,12-2 0,2 0 0,-2-5 0,-1 0 0,-6-9 0,7 8 0,-7-17 0,9-4 0,-1 9 0,5-2 0,3 24 0,-5 23 0,3-16 0,-4 18 0,6-21 0,0 1 0,0 6 0,2-4 0,0 5 0,1-7 0,1 3 0,0-1 0,2 0 0,0 0 0,2-3 0,6 0 0,3-1 0,9 1 0,5 2 0,6-1 0,6 2 0,3 0 0,-10-2 0,8 3 0,-12-4 0,6 0 0,-4 0 0,-7-2 0,-1-1 0,-4-2 0,-2 0 0,0 0 0,-4 0 0,1 0 0,-3 0 0,2 0 0,-5 0 0,5 0 0,-4 0 0,1 0 0,-3 0 0,-2 0 0,1 0 0,-34-1 0,18-1 0,-31-1 0,21 0 0,0 2 0,-12-1 0,4 2 0,-8 0 0,-5 0 0,3 0 0,-11 0 0,3 0 0,-8 0 0,3 0 0,-3 3 0,15-1 0,-5 4 0,14-1 0,-7 0 0,7-2 0,4 1 0,8-4 0,0 2 0,9-2 0,-5 0 0,3-4 0,1 2 0,-3-7 0,2 6 0,3-3 0,-3-1 0,5 1 0,-2-4 0,13 1 0,-3 3 0,9 0 0,-5 4 0,2 0 0,3 0 0,0 2 0,8-2 0,2 2 0,10 0 0,-4-2 0,7 1 0,-2-1 0,6-1 0,2 3 0,4-6 0,0 6 0,4-6 0,6 6 0,5-6 0,1 5 0,3-5 0,-8 3 0,7-1 0,-12 1 0,6 3 0,-11 0 0,3 0 0,-4 0 0,-11 0 0,17 0 0,-19 0 0,17 0 0,-9 0 0,-3 0 0,7 0 0,-3 0 0,4 0 0,4 3 0,-14-2 0,25 5 0,-35-4 0,30 4 0,-28-3 0,22 2 0,5-2 0,-2 1 0,6-2 0,-13-2 0,0 0 0,30-1 0,33-2 0,5 1 0,-23 0 0,-32 0 0,0 1-246,32-1 0,24 0 0,-8-1 0,-37 2-279,-43 1 525,6 0 0,3 0 0,-9 0 0,5 0 0,-10 0 0,0 0 983,-1 0-457,-4 2-526,1-2 0,37 4 0,33 4 0,7 0 0,-20-1 0,-22-2 0,0 1 0,31 1 0,22 3 0,-3-1 0,-28-1 0,-15 3 0,13 0 0,-39-4 0,-12-3 0,17 3 0,-19-5 0,17 4 0,-28-6 0,4 2 0,-2-2 0,-6 0 0,-27 4 0,-2-3 0,-23 4 0,18-5 0,-4 0 0,7 0 0,-8 0 0,-1 0 0,4 0 0,-15 0 0,8 0 0,-13 0 0,-2 0 0,-6 0 0,-14 0 0,-2 0 0,-5-7 0,1-1 0,-1-6 0,-5-1 0,4 1 0,1 2 0,7-1 0,-1 6 0,5-3 0,-9 3 0,-2 0 0,-7-1 0,1 1 0,1-1 0,5 1 0,22 1 0,-7 0 0,24 0 0,-11 3 0,4-3 0,-4 3 0,13-2 0,-3 1 0,11 0 0,-1 1 0,-2 0 0,3-1 0,0 3 0,0-3 0,3 3 0,-2-1 0,5 0 0,-2 1 0,0-1 0,3 2 0,-6 0 0,2 0 0,-3-2 0,3 1 0,-2-1 0,2 2 0,-6 0 0,2 0 0,-3 0 0,-7 0 0,14 0 0,-26 0 0,32-2 0,-22 2 0,21-2 0,-8 2 0,10 0 0,1-2 0,5 2 0,2-2 0,4 2 0,0-2 0,-2 2 0,1-3 0,0 3 0,0-3 0,1 3 0,-2-2 0,2 0 0,3-8 0,1 3 0,4-5 0</inkml:trace>
 </inkml:ink>
 </file>
 

</xml_diff>